<commit_message>
Using Route for much info
</commit_message>
<xml_diff>
--- a/documentation/Data Responses.docx
+++ b/documentation/Data Responses.docx
@@ -1382,7 +1382,6 @@
         </w:rPr>
         <w:t>"</w:t>
       </w:r>
-      <w:proofErr w:type="spellStart"/>
       <w:r>
         <w:rPr>
           <w:rStyle w:val="object-value-string"/>
@@ -1403,7 +1402,6 @@
         </w:rPr>
         <w:t>"</w:t>
       </w:r>
-      <w:proofErr w:type="spellEnd"/>
     </w:p>
     <w:p>
       <w:pPr>
@@ -2198,7 +2196,6 @@
         </w:rPr>
         <w:t>"</w:t>
       </w:r>
-      <w:proofErr w:type="spellStart"/>
       <w:r>
         <w:rPr>
           <w:rStyle w:val="object-value-string"/>
@@ -2219,7 +2216,6 @@
         </w:rPr>
         <w:t>"</w:t>
       </w:r>
-      <w:proofErr w:type="spellEnd"/>
     </w:p>
     <w:p>
       <w:pPr>
@@ -3351,11 +3347,8 @@
     <w:p/>
     <w:p>
       <w:pPr>
-        <w:numPr>
-          <w:ilvl w:val="0"/>
-          <w:numId w:val="12"/>
-        </w:numPr>
-        <w:spacing w:before="100" w:beforeAutospacing="1" w:after="100" w:afterAutospacing="1" w:line="240" w:lineRule="auto"/>
+        <w:spacing w:before="100" w:beforeAutospacing="1" w:after="100" w:afterAutospacing="1" w:line="240" w:lineRule="auto"/>
+        <w:ind w:left="360"/>
         <w:rPr>
           <w:rFonts w:ascii="Consolas" w:eastAsia="Times New Roman" w:hAnsi="Consolas" w:cs="Times New Roman"/>
           <w:color w:val="212121"/>
@@ -3384,11 +3377,8 @@
     </w:p>
     <w:p>
       <w:pPr>
-        <w:numPr>
-          <w:ilvl w:val="1"/>
-          <w:numId w:val="12"/>
-        </w:numPr>
-        <w:spacing w:before="100" w:beforeAutospacing="1" w:after="100" w:afterAutospacing="1" w:line="240" w:lineRule="auto"/>
+        <w:spacing w:before="100" w:beforeAutospacing="1" w:after="100" w:afterAutospacing="1" w:line="240" w:lineRule="auto"/>
+        <w:ind w:left="1080"/>
         <w:rPr>
           <w:rFonts w:ascii="Consolas" w:eastAsia="Times New Roman" w:hAnsi="Consolas" w:cs="Times New Roman"/>
           <w:color w:val="212121"/>
@@ -3417,11 +3407,8 @@
     </w:p>
     <w:p>
       <w:pPr>
-        <w:numPr>
-          <w:ilvl w:val="2"/>
-          <w:numId w:val="12"/>
-        </w:numPr>
-        <w:spacing w:before="100" w:beforeAutospacing="1" w:after="100" w:afterAutospacing="1" w:line="240" w:lineRule="auto"/>
+        <w:spacing w:before="100" w:beforeAutospacing="1" w:after="100" w:afterAutospacing="1" w:line="240" w:lineRule="auto"/>
+        <w:ind w:left="1800"/>
         <w:rPr>
           <w:rFonts w:ascii="Consolas" w:eastAsia="Times New Roman" w:hAnsi="Consolas" w:cs="Times New Roman"/>
           <w:color w:val="212121"/>
@@ -3450,11 +3437,8 @@
     </w:p>
     <w:p>
       <w:pPr>
-        <w:numPr>
-          <w:ilvl w:val="2"/>
-          <w:numId w:val="12"/>
-        </w:numPr>
-        <w:spacing w:before="100" w:beforeAutospacing="1" w:after="100" w:afterAutospacing="1" w:line="240" w:lineRule="auto"/>
+        <w:spacing w:before="100" w:beforeAutospacing="1" w:after="100" w:afterAutospacing="1" w:line="240" w:lineRule="auto"/>
+        <w:ind w:left="1800"/>
         <w:rPr>
           <w:rFonts w:ascii="Consolas" w:eastAsia="Times New Roman" w:hAnsi="Consolas" w:cs="Times New Roman"/>
           <w:color w:val="212121"/>
@@ -3485,11 +3469,8 @@
     </w:p>
     <w:p>
       <w:pPr>
-        <w:numPr>
-          <w:ilvl w:val="2"/>
-          <w:numId w:val="12"/>
-        </w:numPr>
-        <w:spacing w:before="100" w:beforeAutospacing="1" w:after="100" w:afterAutospacing="1" w:line="240" w:lineRule="auto"/>
+        <w:spacing w:before="100" w:beforeAutospacing="1" w:after="100" w:afterAutospacing="1" w:line="240" w:lineRule="auto"/>
+        <w:ind w:left="1800"/>
         <w:rPr>
           <w:rFonts w:ascii="Consolas" w:eastAsia="Times New Roman" w:hAnsi="Consolas" w:cs="Times New Roman"/>
           <w:color w:val="212121"/>
@@ -3518,11 +3499,8 @@
     </w:p>
     <w:p>
       <w:pPr>
-        <w:numPr>
-          <w:ilvl w:val="2"/>
-          <w:numId w:val="12"/>
-        </w:numPr>
-        <w:spacing w:before="100" w:beforeAutospacing="1" w:after="100" w:afterAutospacing="1" w:line="240" w:lineRule="auto"/>
+        <w:spacing w:before="100" w:beforeAutospacing="1" w:after="100" w:afterAutospacing="1" w:line="240" w:lineRule="auto"/>
+        <w:ind w:left="1800"/>
         <w:rPr>
           <w:rFonts w:ascii="Consolas" w:eastAsia="Times New Roman" w:hAnsi="Consolas" w:cs="Times New Roman"/>
           <w:color w:val="212121"/>
@@ -3551,11 +3529,8 @@
     </w:p>
     <w:p>
       <w:pPr>
-        <w:numPr>
-          <w:ilvl w:val="2"/>
-          <w:numId w:val="12"/>
-        </w:numPr>
-        <w:spacing w:before="100" w:beforeAutospacing="1" w:after="100" w:afterAutospacing="1" w:line="240" w:lineRule="auto"/>
+        <w:spacing w:before="100" w:beforeAutospacing="1" w:after="100" w:afterAutospacing="1" w:line="240" w:lineRule="auto"/>
+        <w:ind w:left="1800"/>
         <w:rPr>
           <w:rFonts w:ascii="Consolas" w:eastAsia="Times New Roman" w:hAnsi="Consolas" w:cs="Times New Roman"/>
           <w:color w:val="212121"/>
@@ -3584,11 +3559,8 @@
     </w:p>
     <w:p>
       <w:pPr>
-        <w:numPr>
-          <w:ilvl w:val="2"/>
-          <w:numId w:val="12"/>
-        </w:numPr>
-        <w:spacing w:before="100" w:beforeAutospacing="1" w:after="100" w:afterAutospacing="1" w:line="240" w:lineRule="auto"/>
+        <w:spacing w:before="100" w:beforeAutospacing="1" w:after="100" w:afterAutospacing="1" w:line="240" w:lineRule="auto"/>
+        <w:ind w:left="1800"/>
         <w:rPr>
           <w:rFonts w:ascii="Consolas" w:eastAsia="Times New Roman" w:hAnsi="Consolas" w:cs="Times New Roman"/>
           <w:color w:val="212121"/>
@@ -3615,10 +3587,522 @@
         <w:t>: (...)</w:t>
       </w:r>
     </w:p>
-    <w:p>
+    <w:p/>
+    <w:p/>
+    <w:p>
+      <w:r>
+        <w:br w:type="page"/>
+      </w:r>
+    </w:p>
+    <w:p>
+      <w:pPr>
+        <w:pStyle w:val="Heading1"/>
+      </w:pPr>
+      <w:proofErr w:type="spellStart"/>
+      <w:r>
+        <w:lastRenderedPageBreak/>
+        <w:t>Get</w:t>
+      </w:r>
+      <w:r>
+        <w:t>Page</w:t>
+      </w:r>
+      <w:proofErr w:type="spellEnd"/>
+      <w:r>
+        <w:t xml:space="preserve"> (‘current’)</w:t>
+      </w:r>
+    </w:p>
+    <w:p/>
+    <w:p/>
+    <w:p>
+      <w:pPr>
+        <w:pStyle w:val="Heading1"/>
+      </w:pPr>
+      <w:proofErr w:type="spellStart"/>
+      <w:r>
+        <w:t>GetPage</w:t>
+      </w:r>
+      <w:proofErr w:type="spellEnd"/>
+      <w:r>
+        <w:t xml:space="preserve"> (‘</w:t>
+      </w:r>
+      <w:r>
+        <w:t>latest</w:t>
+      </w:r>
+      <w:r>
+        <w:t>’)</w:t>
+      </w:r>
+    </w:p>
+    <w:p>
+      <w:pPr>
+        <w:spacing w:before="100" w:beforeAutospacing="1" w:after="100" w:afterAutospacing="1" w:line="240" w:lineRule="auto"/>
+        <w:ind w:left="360"/>
+        <w:rPr>
+          <w:rFonts w:ascii="Consolas" w:eastAsia="Times New Roman" w:hAnsi="Consolas" w:cs="Times New Roman"/>
+          <w:color w:val="881391"/>
+          <w:sz w:val="18"/>
+          <w:szCs w:val="18"/>
+        </w:rPr>
+      </w:pPr>
       <w:bookmarkStart w:id="0" w:name="_GoBack"/>
       <w:bookmarkEnd w:id="0"/>
-    </w:p>
+      <w:r>
+        <w:rPr>
+          <w:rFonts w:ascii="Consolas" w:eastAsia="Times New Roman" w:hAnsi="Consolas" w:cs="Times New Roman"/>
+          <w:color w:val="881391"/>
+          <w:sz w:val="18"/>
+          <w:szCs w:val="18"/>
+        </w:rPr>
+        <w:t>source: “data”</w:t>
+      </w:r>
+    </w:p>
+    <w:p>
+      <w:pPr>
+        <w:spacing w:before="100" w:beforeAutospacing="1" w:after="100" w:afterAutospacing="1" w:line="240" w:lineRule="auto"/>
+        <w:ind w:left="360"/>
+        <w:rPr>
+          <w:rFonts w:ascii="Consolas" w:eastAsia="Times New Roman" w:hAnsi="Consolas" w:cs="Times New Roman"/>
+          <w:sz w:val="18"/>
+          <w:szCs w:val="18"/>
+        </w:rPr>
+      </w:pPr>
+      <w:r>
+        <w:rPr>
+          <w:rFonts w:ascii="Consolas" w:eastAsia="Times New Roman" w:hAnsi="Consolas" w:cs="Times New Roman"/>
+          <w:color w:val="881391"/>
+          <w:sz w:val="18"/>
+          <w:szCs w:val="18"/>
+        </w:rPr>
+        <w:t>data</w:t>
+      </w:r>
+      <w:r>
+        <w:rPr>
+          <w:rFonts w:ascii="Consolas" w:eastAsia="Times New Roman" w:hAnsi="Consolas" w:cs="Times New Roman"/>
+          <w:sz w:val="18"/>
+          <w:szCs w:val="18"/>
+        </w:rPr>
+        <w:t>: Object</w:t>
+      </w:r>
+    </w:p>
+    <w:p>
+      <w:pPr>
+        <w:spacing w:before="100" w:beforeAutospacing="1" w:after="100" w:afterAutospacing="1" w:line="240" w:lineRule="auto"/>
+        <w:ind w:left="1080"/>
+        <w:rPr>
+          <w:rFonts w:ascii="Consolas" w:eastAsia="Times New Roman" w:hAnsi="Consolas" w:cs="Times New Roman"/>
+          <w:sz w:val="18"/>
+          <w:szCs w:val="18"/>
+        </w:rPr>
+      </w:pPr>
+      <w:r>
+        <w:rPr>
+          <w:rFonts w:ascii="Consolas" w:eastAsia="Times New Roman" w:hAnsi="Consolas" w:cs="Times New Roman"/>
+          <w:color w:val="881391"/>
+          <w:sz w:val="18"/>
+          <w:szCs w:val="18"/>
+        </w:rPr>
+        <w:t>content</w:t>
+      </w:r>
+      <w:r>
+        <w:rPr>
+          <w:rFonts w:ascii="Consolas" w:eastAsia="Times New Roman" w:hAnsi="Consolas" w:cs="Times New Roman"/>
+          <w:sz w:val="18"/>
+          <w:szCs w:val="18"/>
+        </w:rPr>
+        <w:t>: Object</w:t>
+      </w:r>
+    </w:p>
+    <w:p>
+      <w:pPr>
+        <w:spacing w:before="100" w:beforeAutospacing="1" w:after="100" w:afterAutospacing="1" w:line="240" w:lineRule="auto"/>
+        <w:ind w:left="1797"/>
+        <w:contextualSpacing/>
+        <w:rPr>
+          <w:rFonts w:ascii="Consolas" w:eastAsia="Times New Roman" w:hAnsi="Consolas" w:cs="Times New Roman"/>
+          <w:sz w:val="18"/>
+          <w:szCs w:val="18"/>
+        </w:rPr>
+      </w:pPr>
+      <w:proofErr w:type="spellStart"/>
+      <w:r>
+        <w:rPr>
+          <w:rFonts w:ascii="Consolas" w:eastAsia="Times New Roman" w:hAnsi="Consolas" w:cs="Times New Roman"/>
+          <w:color w:val="881391"/>
+          <w:sz w:val="18"/>
+          <w:szCs w:val="18"/>
+        </w:rPr>
+        <w:t>country_iso</w:t>
+      </w:r>
+      <w:proofErr w:type="spellEnd"/>
+      <w:r>
+        <w:rPr>
+          <w:rFonts w:ascii="Consolas" w:eastAsia="Times New Roman" w:hAnsi="Consolas" w:cs="Times New Roman"/>
+          <w:sz w:val="18"/>
+          <w:szCs w:val="18"/>
+        </w:rPr>
+        <w:t>: (...)</w:t>
+      </w:r>
+    </w:p>
+    <w:p>
+      <w:pPr>
+        <w:spacing w:before="100" w:beforeAutospacing="1" w:after="100" w:afterAutospacing="1" w:line="240" w:lineRule="auto"/>
+        <w:ind w:left="1797"/>
+        <w:contextualSpacing/>
+        <w:rPr>
+          <w:rFonts w:ascii="Consolas" w:eastAsia="Times New Roman" w:hAnsi="Consolas" w:cs="Times New Roman"/>
+          <w:sz w:val="18"/>
+          <w:szCs w:val="18"/>
+        </w:rPr>
+      </w:pPr>
+      <w:proofErr w:type="spellStart"/>
+      <w:r>
+        <w:rPr>
+          <w:rFonts w:ascii="Consolas" w:eastAsia="Times New Roman" w:hAnsi="Consolas" w:cs="Times New Roman"/>
+          <w:color w:val="881391"/>
+          <w:sz w:val="18"/>
+          <w:szCs w:val="18"/>
+        </w:rPr>
+        <w:t>edit_date</w:t>
+      </w:r>
+      <w:proofErr w:type="spellEnd"/>
+      <w:r>
+        <w:rPr>
+          <w:rFonts w:ascii="Consolas" w:eastAsia="Times New Roman" w:hAnsi="Consolas" w:cs="Times New Roman"/>
+          <w:sz w:val="18"/>
+          <w:szCs w:val="18"/>
+        </w:rPr>
+        <w:t>: (...)</w:t>
+      </w:r>
+    </w:p>
+    <w:p>
+      <w:pPr>
+        <w:spacing w:before="100" w:beforeAutospacing="1" w:after="100" w:afterAutospacing="1" w:line="240" w:lineRule="auto"/>
+        <w:ind w:left="1797"/>
+        <w:contextualSpacing/>
+        <w:rPr>
+          <w:rFonts w:ascii="Consolas" w:eastAsia="Times New Roman" w:hAnsi="Consolas" w:cs="Times New Roman"/>
+          <w:sz w:val="18"/>
+          <w:szCs w:val="18"/>
+        </w:rPr>
+      </w:pPr>
+      <w:proofErr w:type="spellStart"/>
+      <w:r>
+        <w:rPr>
+          <w:rFonts w:ascii="Consolas" w:eastAsia="Times New Roman" w:hAnsi="Consolas" w:cs="Times New Roman"/>
+          <w:color w:val="881391"/>
+          <w:sz w:val="18"/>
+          <w:szCs w:val="18"/>
+        </w:rPr>
+        <w:t>edit_uid</w:t>
+      </w:r>
+      <w:proofErr w:type="spellEnd"/>
+      <w:r>
+        <w:rPr>
+          <w:rFonts w:ascii="Consolas" w:eastAsia="Times New Roman" w:hAnsi="Consolas" w:cs="Times New Roman"/>
+          <w:sz w:val="18"/>
+          <w:szCs w:val="18"/>
+        </w:rPr>
+        <w:t>: (...)</w:t>
+      </w:r>
+    </w:p>
+    <w:p>
+      <w:pPr>
+        <w:spacing w:before="100" w:beforeAutospacing="1" w:after="100" w:afterAutospacing="1" w:line="240" w:lineRule="auto"/>
+        <w:ind w:left="1797"/>
+        <w:contextualSpacing/>
+        <w:rPr>
+          <w:rFonts w:ascii="Consolas" w:eastAsia="Times New Roman" w:hAnsi="Consolas" w:cs="Times New Roman"/>
+          <w:sz w:val="18"/>
+          <w:szCs w:val="18"/>
+        </w:rPr>
+      </w:pPr>
+      <w:r>
+        <w:rPr>
+          <w:rFonts w:ascii="Consolas" w:eastAsia="Times New Roman" w:hAnsi="Consolas" w:cs="Times New Roman"/>
+          <w:color w:val="881391"/>
+          <w:sz w:val="18"/>
+          <w:szCs w:val="18"/>
+        </w:rPr>
+        <w:t>filename</w:t>
+      </w:r>
+      <w:r>
+        <w:rPr>
+          <w:rFonts w:ascii="Consolas" w:eastAsia="Times New Roman" w:hAnsi="Consolas" w:cs="Times New Roman"/>
+          <w:sz w:val="18"/>
+          <w:szCs w:val="18"/>
+        </w:rPr>
+        <w:t>: (...)</w:t>
+      </w:r>
+    </w:p>
+    <w:p>
+      <w:pPr>
+        <w:spacing w:before="100" w:beforeAutospacing="1" w:after="100" w:afterAutospacing="1" w:line="240" w:lineRule="auto"/>
+        <w:ind w:left="1797"/>
+        <w:contextualSpacing/>
+        <w:rPr>
+          <w:rFonts w:ascii="Consolas" w:eastAsia="Times New Roman" w:hAnsi="Consolas" w:cs="Times New Roman"/>
+          <w:sz w:val="18"/>
+          <w:szCs w:val="18"/>
+        </w:rPr>
+      </w:pPr>
+      <w:r>
+        <w:rPr>
+          <w:rFonts w:ascii="Consolas" w:eastAsia="Times New Roman" w:hAnsi="Consolas" w:cs="Times New Roman"/>
+          <w:color w:val="881391"/>
+          <w:sz w:val="18"/>
+          <w:szCs w:val="18"/>
+        </w:rPr>
+        <w:t>filetype</w:t>
+      </w:r>
+      <w:r>
+        <w:rPr>
+          <w:rFonts w:ascii="Consolas" w:eastAsia="Times New Roman" w:hAnsi="Consolas" w:cs="Times New Roman"/>
+          <w:sz w:val="18"/>
+          <w:szCs w:val="18"/>
+        </w:rPr>
+        <w:t>: (...)</w:t>
+      </w:r>
+    </w:p>
+    <w:p>
+      <w:pPr>
+        <w:spacing w:before="100" w:beforeAutospacing="1" w:after="100" w:afterAutospacing="1" w:line="240" w:lineRule="auto"/>
+        <w:ind w:left="1797"/>
+        <w:contextualSpacing/>
+        <w:rPr>
+          <w:rFonts w:ascii="Consolas" w:eastAsia="Times New Roman" w:hAnsi="Consolas" w:cs="Times New Roman"/>
+          <w:sz w:val="18"/>
+          <w:szCs w:val="18"/>
+        </w:rPr>
+      </w:pPr>
+      <w:r>
+        <w:rPr>
+          <w:rFonts w:ascii="Consolas" w:eastAsia="Times New Roman" w:hAnsi="Consolas" w:cs="Times New Roman"/>
+          <w:color w:val="881391"/>
+          <w:sz w:val="18"/>
+          <w:szCs w:val="18"/>
+        </w:rPr>
+        <w:t>folder</w:t>
+      </w:r>
+      <w:r>
+        <w:rPr>
+          <w:rFonts w:ascii="Consolas" w:eastAsia="Times New Roman" w:hAnsi="Consolas" w:cs="Times New Roman"/>
+          <w:sz w:val="18"/>
+          <w:szCs w:val="18"/>
+        </w:rPr>
+        <w:t>: (...)</w:t>
+      </w:r>
+    </w:p>
+    <w:p>
+      <w:pPr>
+        <w:spacing w:before="100" w:beforeAutospacing="1" w:after="100" w:afterAutospacing="1" w:line="240" w:lineRule="auto"/>
+        <w:ind w:left="1797"/>
+        <w:contextualSpacing/>
+        <w:rPr>
+          <w:rFonts w:ascii="Consolas" w:eastAsia="Times New Roman" w:hAnsi="Consolas" w:cs="Times New Roman"/>
+          <w:sz w:val="18"/>
+          <w:szCs w:val="18"/>
+        </w:rPr>
+      </w:pPr>
+      <w:proofErr w:type="spellStart"/>
+      <w:r>
+        <w:rPr>
+          <w:rFonts w:ascii="Consolas" w:eastAsia="Times New Roman" w:hAnsi="Consolas" w:cs="Times New Roman"/>
+          <w:color w:val="881391"/>
+          <w:sz w:val="18"/>
+          <w:szCs w:val="18"/>
+        </w:rPr>
+        <w:t>language_iso</w:t>
+      </w:r>
+      <w:proofErr w:type="spellEnd"/>
+      <w:r>
+        <w:rPr>
+          <w:rFonts w:ascii="Consolas" w:eastAsia="Times New Roman" w:hAnsi="Consolas" w:cs="Times New Roman"/>
+          <w:sz w:val="18"/>
+          <w:szCs w:val="18"/>
+        </w:rPr>
+        <w:t>: (...)</w:t>
+      </w:r>
+    </w:p>
+    <w:p>
+      <w:pPr>
+        <w:spacing w:before="100" w:beforeAutospacing="1" w:after="100" w:afterAutospacing="1" w:line="240" w:lineRule="auto"/>
+        <w:ind w:left="1797"/>
+        <w:contextualSpacing/>
+        <w:rPr>
+          <w:rFonts w:ascii="Consolas" w:eastAsia="Times New Roman" w:hAnsi="Consolas" w:cs="Times New Roman"/>
+          <w:sz w:val="18"/>
+          <w:szCs w:val="18"/>
+        </w:rPr>
+      </w:pPr>
+      <w:proofErr w:type="spellStart"/>
+      <w:r>
+        <w:rPr>
+          <w:rFonts w:ascii="Consolas" w:eastAsia="Times New Roman" w:hAnsi="Consolas" w:cs="Times New Roman"/>
+          <w:color w:val="881391"/>
+          <w:sz w:val="18"/>
+          <w:szCs w:val="18"/>
+        </w:rPr>
+        <w:t>publish_date</w:t>
+      </w:r>
+      <w:proofErr w:type="spellEnd"/>
+      <w:r>
+        <w:rPr>
+          <w:rFonts w:ascii="Consolas" w:eastAsia="Times New Roman" w:hAnsi="Consolas" w:cs="Times New Roman"/>
+          <w:sz w:val="18"/>
+          <w:szCs w:val="18"/>
+        </w:rPr>
+        <w:t>: (...)</w:t>
+      </w:r>
+    </w:p>
+    <w:p>
+      <w:pPr>
+        <w:spacing w:before="100" w:beforeAutospacing="1" w:after="100" w:afterAutospacing="1" w:line="240" w:lineRule="auto"/>
+        <w:ind w:left="1797"/>
+        <w:contextualSpacing/>
+        <w:rPr>
+          <w:rFonts w:ascii="Consolas" w:eastAsia="Times New Roman" w:hAnsi="Consolas" w:cs="Times New Roman"/>
+          <w:sz w:val="18"/>
+          <w:szCs w:val="18"/>
+        </w:rPr>
+      </w:pPr>
+      <w:proofErr w:type="spellStart"/>
+      <w:r>
+        <w:rPr>
+          <w:rFonts w:ascii="Consolas" w:eastAsia="Times New Roman" w:hAnsi="Consolas" w:cs="Times New Roman"/>
+          <w:color w:val="881391"/>
+          <w:sz w:val="18"/>
+          <w:szCs w:val="18"/>
+        </w:rPr>
+        <w:t>publish_uid</w:t>
+      </w:r>
+      <w:proofErr w:type="spellEnd"/>
+      <w:r>
+        <w:rPr>
+          <w:rFonts w:ascii="Consolas" w:eastAsia="Times New Roman" w:hAnsi="Consolas" w:cs="Times New Roman"/>
+          <w:sz w:val="18"/>
+          <w:szCs w:val="18"/>
+        </w:rPr>
+        <w:t>: (...)</w:t>
+      </w:r>
+    </w:p>
+    <w:p>
+      <w:pPr>
+        <w:spacing w:before="100" w:beforeAutospacing="1" w:after="100" w:afterAutospacing="1" w:line="240" w:lineRule="auto"/>
+        <w:ind w:left="1797"/>
+        <w:contextualSpacing/>
+        <w:rPr>
+          <w:rFonts w:ascii="Consolas" w:eastAsia="Times New Roman" w:hAnsi="Consolas" w:cs="Times New Roman"/>
+          <w:sz w:val="18"/>
+          <w:szCs w:val="18"/>
+        </w:rPr>
+      </w:pPr>
+      <w:proofErr w:type="spellStart"/>
+      <w:r>
+        <w:rPr>
+          <w:rFonts w:ascii="Consolas" w:eastAsia="Times New Roman" w:hAnsi="Consolas" w:cs="Times New Roman"/>
+          <w:color w:val="881391"/>
+          <w:sz w:val="18"/>
+          <w:szCs w:val="18"/>
+        </w:rPr>
+        <w:t>recnum</w:t>
+      </w:r>
+      <w:proofErr w:type="spellEnd"/>
+      <w:r>
+        <w:rPr>
+          <w:rFonts w:ascii="Consolas" w:eastAsia="Times New Roman" w:hAnsi="Consolas" w:cs="Times New Roman"/>
+          <w:sz w:val="18"/>
+          <w:szCs w:val="18"/>
+        </w:rPr>
+        <w:t>: (...)</w:t>
+      </w:r>
+    </w:p>
+    <w:p>
+      <w:pPr>
+        <w:spacing w:before="100" w:beforeAutospacing="1" w:after="100" w:afterAutospacing="1" w:line="240" w:lineRule="auto"/>
+        <w:ind w:left="1797"/>
+        <w:contextualSpacing/>
+        <w:rPr>
+          <w:rFonts w:ascii="Consolas" w:eastAsia="Times New Roman" w:hAnsi="Consolas" w:cs="Times New Roman"/>
+          <w:sz w:val="18"/>
+          <w:szCs w:val="18"/>
+        </w:rPr>
+      </w:pPr>
+      <w:r>
+        <w:rPr>
+          <w:rFonts w:ascii="Consolas" w:eastAsia="Times New Roman" w:hAnsi="Consolas" w:cs="Times New Roman"/>
+          <w:color w:val="881391"/>
+          <w:sz w:val="18"/>
+          <w:szCs w:val="18"/>
+        </w:rPr>
+        <w:t>text</w:t>
+      </w:r>
+      <w:r>
+        <w:rPr>
+          <w:rFonts w:ascii="Consolas" w:eastAsia="Times New Roman" w:hAnsi="Consolas" w:cs="Times New Roman"/>
+          <w:sz w:val="18"/>
+          <w:szCs w:val="18"/>
+        </w:rPr>
+        <w:t>: (...)</w:t>
+      </w:r>
+    </w:p>
+    <w:p>
+      <w:pPr>
+        <w:spacing w:before="100" w:beforeAutospacing="1" w:after="100" w:afterAutospacing="1" w:line="240" w:lineRule="auto"/>
+        <w:ind w:left="1797"/>
+        <w:contextualSpacing/>
+        <w:rPr>
+          <w:rFonts w:ascii="Consolas" w:eastAsia="Times New Roman" w:hAnsi="Consolas" w:cs="Times New Roman"/>
+          <w:sz w:val="18"/>
+          <w:szCs w:val="18"/>
+        </w:rPr>
+      </w:pPr>
+      <w:r>
+        <w:rPr>
+          <w:rFonts w:ascii="Consolas" w:eastAsia="Times New Roman" w:hAnsi="Consolas" w:cs="Times New Roman"/>
+          <w:color w:val="881391"/>
+          <w:sz w:val="18"/>
+          <w:szCs w:val="18"/>
+        </w:rPr>
+        <w:t>title</w:t>
+      </w:r>
+      <w:r>
+        <w:rPr>
+          <w:rFonts w:ascii="Consolas" w:eastAsia="Times New Roman" w:hAnsi="Consolas" w:cs="Times New Roman"/>
+          <w:sz w:val="18"/>
+          <w:szCs w:val="18"/>
+        </w:rPr>
+        <w:t>: (...)</w:t>
+      </w:r>
+    </w:p>
+    <w:p>
+      <w:pPr>
+        <w:spacing w:before="100" w:beforeAutospacing="1" w:after="100" w:afterAutospacing="1" w:line="240" w:lineRule="auto"/>
+        <w:ind w:left="1797"/>
+        <w:contextualSpacing/>
+        <w:rPr>
+          <w:rFonts w:ascii="Consolas" w:eastAsia="Times New Roman" w:hAnsi="Consolas" w:cs="Times New Roman"/>
+          <w:sz w:val="18"/>
+          <w:szCs w:val="18"/>
+        </w:rPr>
+      </w:pPr>
+      <w:r>
+        <w:rPr>
+          <w:rFonts w:ascii="Consolas" w:eastAsia="Times New Roman" w:hAnsi="Consolas" w:cs="Times New Roman"/>
+          <w:color w:val="881391"/>
+          <w:sz w:val="18"/>
+          <w:szCs w:val="18"/>
+        </w:rPr>
+        <w:t>version</w:t>
+      </w:r>
+      <w:r>
+        <w:rPr>
+          <w:rFonts w:ascii="Consolas" w:eastAsia="Times New Roman" w:hAnsi="Consolas" w:cs="Times New Roman"/>
+          <w:sz w:val="18"/>
+          <w:szCs w:val="18"/>
+        </w:rPr>
+        <w:t>: (...)</w:t>
+      </w:r>
+    </w:p>
+    <w:p/>
     <w:p/>
     <w:p/>
     <w:sectPr>
@@ -4967,6 +5451,119 @@
       </w:pPr>
     </w:lvl>
     <w:lvl w:ilvl="3" w:tentative="1">
+      <w:start w:val="1"/>
+      <w:numFmt w:val="decimal"/>
+      <w:lvlText w:val="%4."/>
+      <w:lvlJc w:val="left"/>
+      <w:pPr>
+        <w:tabs>
+          <w:tab w:val="num" w:pos="2880"/>
+        </w:tabs>
+        <w:ind w:left="2880" w:hanging="360"/>
+      </w:pPr>
+    </w:lvl>
+    <w:lvl w:ilvl="4" w:tentative="1">
+      <w:start w:val="1"/>
+      <w:numFmt w:val="decimal"/>
+      <w:lvlText w:val="%5."/>
+      <w:lvlJc w:val="left"/>
+      <w:pPr>
+        <w:tabs>
+          <w:tab w:val="num" w:pos="3600"/>
+        </w:tabs>
+        <w:ind w:left="3600" w:hanging="360"/>
+      </w:pPr>
+    </w:lvl>
+    <w:lvl w:ilvl="5" w:tentative="1">
+      <w:start w:val="1"/>
+      <w:numFmt w:val="decimal"/>
+      <w:lvlText w:val="%6."/>
+      <w:lvlJc w:val="left"/>
+      <w:pPr>
+        <w:tabs>
+          <w:tab w:val="num" w:pos="4320"/>
+        </w:tabs>
+        <w:ind w:left="4320" w:hanging="360"/>
+      </w:pPr>
+    </w:lvl>
+    <w:lvl w:ilvl="6" w:tentative="1">
+      <w:start w:val="1"/>
+      <w:numFmt w:val="decimal"/>
+      <w:lvlText w:val="%7."/>
+      <w:lvlJc w:val="left"/>
+      <w:pPr>
+        <w:tabs>
+          <w:tab w:val="num" w:pos="5040"/>
+        </w:tabs>
+        <w:ind w:left="5040" w:hanging="360"/>
+      </w:pPr>
+    </w:lvl>
+    <w:lvl w:ilvl="7" w:tentative="1">
+      <w:start w:val="1"/>
+      <w:numFmt w:val="decimal"/>
+      <w:lvlText w:val="%8."/>
+      <w:lvlJc w:val="left"/>
+      <w:pPr>
+        <w:tabs>
+          <w:tab w:val="num" w:pos="5760"/>
+        </w:tabs>
+        <w:ind w:left="5760" w:hanging="360"/>
+      </w:pPr>
+    </w:lvl>
+    <w:lvl w:ilvl="8" w:tentative="1">
+      <w:start w:val="1"/>
+      <w:numFmt w:val="decimal"/>
+      <w:lvlText w:val="%9."/>
+      <w:lvlJc w:val="left"/>
+      <w:pPr>
+        <w:tabs>
+          <w:tab w:val="num" w:pos="6480"/>
+        </w:tabs>
+        <w:ind w:left="6480" w:hanging="360"/>
+      </w:pPr>
+    </w:lvl>
+  </w:abstractNum>
+  <w:abstractNum w:abstractNumId="12" w15:restartNumberingAfterBreak="0">
+    <w:nsid w:val="795D365A"/>
+    <w:multiLevelType w:val="multilevel"/>
+    <w:tmpl w:val="B268D7DC"/>
+    <w:lvl w:ilvl="0">
+      <w:start w:val="1"/>
+      <w:numFmt w:val="decimal"/>
+      <w:lvlText w:val="%1."/>
+      <w:lvlJc w:val="left"/>
+      <w:pPr>
+        <w:tabs>
+          <w:tab w:val="num" w:pos="720"/>
+        </w:tabs>
+        <w:ind w:left="720" w:hanging="360"/>
+      </w:pPr>
+    </w:lvl>
+    <w:lvl w:ilvl="1">
+      <w:start w:val="1"/>
+      <w:numFmt w:val="decimal"/>
+      <w:lvlText w:val="%2."/>
+      <w:lvlJc w:val="left"/>
+      <w:pPr>
+        <w:tabs>
+          <w:tab w:val="num" w:pos="1440"/>
+        </w:tabs>
+        <w:ind w:left="1440" w:hanging="360"/>
+      </w:pPr>
+    </w:lvl>
+    <w:lvl w:ilvl="2">
+      <w:start w:val="1"/>
+      <w:numFmt w:val="decimal"/>
+      <w:lvlText w:val="%3."/>
+      <w:lvlJc w:val="left"/>
+      <w:pPr>
+        <w:tabs>
+          <w:tab w:val="num" w:pos="2160"/>
+        </w:tabs>
+        <w:ind w:left="2160" w:hanging="360"/>
+      </w:pPr>
+    </w:lvl>
+    <w:lvl w:ilvl="3">
       <w:start w:val="1"/>
       <w:numFmt w:val="decimal"/>
       <w:lvlText w:val="%4."/>
@@ -5074,6 +5671,9 @@
   </w:num>
   <w:num w:numId="12">
     <w:abstractNumId w:val="0"/>
+  </w:num>
+  <w:num w:numId="13">
+    <w:abstractNumId w:val="12"/>
   </w:num>
 </w:numbering>
 </file>

</xml_diff>

<commit_message>
attemping mixin for bookmark
</commit_message>
<xml_diff>
--- a/documentation/Data Responses.docx
+++ b/documentation/Data Responses.docx
@@ -1254,8 +1254,6 @@
         </w:rPr>
         <w:t>:</w:t>
       </w:r>
-      <w:bookmarkStart w:id="0" w:name="_GoBack"/>
-      <w:bookmarkEnd w:id="0"/>
     </w:p>
     <w:p>
       <w:pPr>
@@ -1589,8 +1587,11 @@
     <w:p>
       <w:pPr>
         <w:spacing w:before="100" w:beforeAutospacing="1" w:after="100" w:afterAutospacing="1" w:line="240" w:lineRule="auto"/>
-        <w:rPr>
-          <w:rFonts w:ascii="Consolas" w:eastAsia="Times New Roman" w:hAnsi="Consolas" w:cs="Times New Roman"/>
+        <w:ind w:left="360"/>
+        <w:contextualSpacing/>
+        <w:rPr>
+          <w:rFonts w:ascii="Consolas" w:eastAsia="Times New Roman" w:hAnsi="Consolas" w:cs="Times New Roman"/>
+          <w:color w:val="212121"/>
           <w:sz w:val="18"/>
           <w:szCs w:val="18"/>
         </w:rPr>
@@ -1607,6 +1608,120 @@
       <w:r>
         <w:rPr>
           <w:rFonts w:ascii="Consolas" w:eastAsia="Times New Roman" w:hAnsi="Consolas" w:cs="Times New Roman"/>
+          <w:color w:val="212121"/>
+          <w:sz w:val="18"/>
+          <w:szCs w:val="18"/>
+        </w:rPr>
+        <w:t>: Object</w:t>
+      </w:r>
+    </w:p>
+    <w:p>
+      <w:pPr>
+        <w:spacing w:before="100" w:beforeAutospacing="1" w:after="100" w:afterAutospacing="1" w:line="240" w:lineRule="auto"/>
+        <w:ind w:left="1080"/>
+        <w:contextualSpacing/>
+        <w:rPr>
+          <w:rFonts w:ascii="Consolas" w:eastAsia="Times New Roman" w:hAnsi="Consolas" w:cs="Times New Roman"/>
+          <w:color w:val="212121"/>
+          <w:sz w:val="18"/>
+          <w:szCs w:val="18"/>
+        </w:rPr>
+      </w:pPr>
+      <w:r>
+        <w:rPr>
+          <w:rFonts w:ascii="Consolas" w:eastAsia="Times New Roman" w:hAnsi="Consolas" w:cs="Times New Roman"/>
+          <w:color w:val="881391"/>
+          <w:sz w:val="18"/>
+          <w:szCs w:val="18"/>
+        </w:rPr>
+        <w:t>content</w:t>
+      </w:r>
+      <w:r>
+        <w:rPr>
+          <w:rFonts w:ascii="Consolas" w:eastAsia="Times New Roman" w:hAnsi="Consolas" w:cs="Times New Roman"/>
+          <w:color w:val="212121"/>
+          <w:sz w:val="18"/>
+          <w:szCs w:val="18"/>
+        </w:rPr>
+        <w:t>: Object</w:t>
+      </w:r>
+    </w:p>
+    <w:p>
+      <w:pPr>
+        <w:spacing w:before="100" w:beforeAutospacing="1" w:after="100" w:afterAutospacing="1" w:line="240" w:lineRule="auto"/>
+        <w:ind w:left="1800"/>
+        <w:contextualSpacing/>
+        <w:rPr>
+          <w:rFonts w:ascii="Consolas" w:eastAsia="Times New Roman" w:hAnsi="Consolas" w:cs="Times New Roman"/>
+          <w:color w:val="212121"/>
+          <w:sz w:val="18"/>
+          <w:szCs w:val="18"/>
+        </w:rPr>
+      </w:pPr>
+      <w:r>
+        <w:rPr>
+          <w:rFonts w:ascii="Consolas" w:eastAsia="Times New Roman" w:hAnsi="Consolas" w:cs="Times New Roman"/>
+          <w:color w:val="881391"/>
+          <w:sz w:val="18"/>
+          <w:szCs w:val="18"/>
+        </w:rPr>
+        <w:t>text</w:t>
+      </w:r>
+      <w:r>
+        <w:rPr>
+          <w:rFonts w:ascii="Consolas" w:eastAsia="Times New Roman" w:hAnsi="Consolas" w:cs="Times New Roman"/>
+          <w:color w:val="212121"/>
+          <w:sz w:val="18"/>
+          <w:szCs w:val="18"/>
+        </w:rPr>
+        <w:t>: </w:t>
+      </w:r>
+      <w:proofErr w:type="gramStart"/>
+      <w:r>
+        <w:rPr>
+          <w:rFonts w:ascii="Consolas" w:eastAsia="Times New Roman" w:hAnsi="Consolas" w:cs="Times New Roman"/>
+          <w:color w:val="212121"/>
+          <w:sz w:val="18"/>
+          <w:szCs w:val="18"/>
+        </w:rPr>
+        <w:t>Array(</w:t>
+      </w:r>
+      <w:proofErr w:type="gramEnd"/>
+      <w:r>
+        <w:rPr>
+          <w:rFonts w:ascii="Consolas" w:eastAsia="Times New Roman" w:hAnsi="Consolas" w:cs="Times New Roman"/>
+          <w:color w:val="212121"/>
+          <w:sz w:val="18"/>
+          <w:szCs w:val="18"/>
+        </w:rPr>
+        <w:t>13)</w:t>
+      </w:r>
+    </w:p>
+    <w:p>
+      <w:pPr>
+        <w:spacing w:before="100" w:beforeAutospacing="1" w:after="100" w:afterAutospacing="1" w:line="240" w:lineRule="auto"/>
+        <w:ind w:left="2520"/>
+        <w:contextualSpacing/>
+        <w:rPr>
+          <w:rFonts w:ascii="Consolas" w:eastAsia="Times New Roman" w:hAnsi="Consolas" w:cs="Times New Roman"/>
+          <w:color w:val="212121"/>
+          <w:sz w:val="18"/>
+          <w:szCs w:val="18"/>
+        </w:rPr>
+      </w:pPr>
+      <w:r>
+        <w:rPr>
+          <w:rFonts w:ascii="Consolas" w:eastAsia="Times New Roman" w:hAnsi="Consolas" w:cs="Times New Roman"/>
+          <w:color w:val="881391"/>
+          <w:sz w:val="18"/>
+          <w:szCs w:val="18"/>
+        </w:rPr>
+        <w:t>0</w:t>
+      </w:r>
+      <w:r>
+        <w:rPr>
+          <w:rFonts w:ascii="Consolas" w:eastAsia="Times New Roman" w:hAnsi="Consolas" w:cs="Times New Roman"/>
+          <w:color w:val="212121"/>
           <w:sz w:val="18"/>
           <w:szCs w:val="18"/>
         </w:rPr>
@@ -1616,124 +1731,319 @@
     <w:p>
       <w:pPr>
         <w:spacing w:before="100" w:beforeAutospacing="1" w:after="100" w:afterAutospacing="1" w:line="240" w:lineRule="auto"/>
-        <w:ind w:left="1080"/>
-        <w:rPr>
-          <w:rFonts w:ascii="Consolas" w:eastAsia="Times New Roman" w:hAnsi="Consolas" w:cs="Times New Roman"/>
-          <w:sz w:val="18"/>
-          <w:szCs w:val="18"/>
-        </w:rPr>
-      </w:pPr>
-      <w:r>
-        <w:rPr>
-          <w:rFonts w:ascii="Consolas" w:eastAsia="Times New Roman" w:hAnsi="Consolas" w:cs="Times New Roman"/>
-          <w:color w:val="881391"/>
-          <w:sz w:val="18"/>
-          <w:szCs w:val="18"/>
-        </w:rPr>
-        <w:t>content</w:t>
-      </w:r>
-      <w:r>
-        <w:rPr>
-          <w:rFonts w:ascii="Consolas" w:eastAsia="Times New Roman" w:hAnsi="Consolas" w:cs="Times New Roman"/>
-          <w:sz w:val="18"/>
-          <w:szCs w:val="18"/>
-        </w:rPr>
-        <w:t>:</w:t>
-      </w:r>
-    </w:p>
-    <w:p>
-      <w:pPr>
-        <w:spacing w:before="100" w:beforeAutospacing="1" w:after="100" w:afterAutospacing="1" w:line="240" w:lineRule="auto"/>
-        <w:ind w:left="1800"/>
-        <w:rPr>
-          <w:rFonts w:ascii="Consolas" w:eastAsia="Times New Roman" w:hAnsi="Consolas" w:cs="Times New Roman"/>
-          <w:color w:val="222222"/>
-          <w:sz w:val="18"/>
-          <w:szCs w:val="18"/>
-        </w:rPr>
-      </w:pPr>
-      <w:r>
-        <w:rPr>
-          <w:rFonts w:ascii="Consolas" w:eastAsia="Times New Roman" w:hAnsi="Consolas" w:cs="Times New Roman"/>
-          <w:color w:val="881391"/>
-          <w:sz w:val="18"/>
-          <w:szCs w:val="18"/>
-        </w:rPr>
-        <w:t>text</w:t>
-      </w:r>
-      <w:r>
-        <w:rPr>
-          <w:rFonts w:ascii="Consolas" w:eastAsia="Times New Roman" w:hAnsi="Consolas" w:cs="Times New Roman"/>
-          <w:sz w:val="18"/>
-          <w:szCs w:val="18"/>
-        </w:rPr>
-        <w:t>: </w:t>
-      </w:r>
-      <w:r>
-        <w:rPr>
-          <w:rFonts w:ascii="Consolas" w:eastAsia="Times New Roman" w:hAnsi="Consolas" w:cs="Times New Roman"/>
-          <w:color w:val="222222"/>
-          <w:sz w:val="18"/>
-          <w:szCs w:val="18"/>
-        </w:rPr>
-        <w:t>"</w:t>
-      </w:r>
-      <w:r>
-        <w:rPr>
-          <w:rFonts w:ascii="Consolas" w:eastAsia="Times New Roman" w:hAnsi="Consolas" w:cs="Times New Roman"/>
-          <w:color w:val="C41A16"/>
-          <w:sz w:val="18"/>
-          <w:szCs w:val="18"/>
-        </w:rPr>
-        <w:t>[{"id":0,"folder":"amh","iso":"amh","name":"</w:t>
-      </w:r>
-      <w:r>
-        <w:rPr>
-          <w:rFonts w:ascii="Ebrima" w:eastAsia="Times New Roman" w:hAnsi="Ebrima" w:cs="Ebrima"/>
-          <w:color w:val="C41A16"/>
-          <w:sz w:val="18"/>
-          <w:szCs w:val="18"/>
-        </w:rPr>
-        <w:t>አማርኛ</w:t>
-      </w:r>
-      <w:r>
-        <w:rPr>
-          <w:rFonts w:ascii="Consolas" w:eastAsia="Times New Roman" w:hAnsi="Consolas" w:cs="Times New Roman"/>
-          <w:color w:val="C41A16"/>
-          <w:sz w:val="18"/>
-          <w:szCs w:val="18"/>
-        </w:rPr>
-        <w:t xml:space="preserve"> (Amharic)","bible":"text","life-issues":"australia","image_dir":"menu-ethiopian","nt":"1676","ot":"1676","rldir":"ltr"},{"id":1,"folder":"arb","iso":"arb","name":"</w:t>
-      </w:r>
+        <w:ind w:left="3240"/>
+        <w:contextualSpacing/>
+        <w:rPr>
+          <w:rFonts w:ascii="Consolas" w:eastAsia="Times New Roman" w:hAnsi="Consolas" w:cs="Times New Roman"/>
+          <w:color w:val="212121"/>
+          <w:sz w:val="18"/>
+          <w:szCs w:val="18"/>
+        </w:rPr>
+      </w:pPr>
+      <w:r>
+        <w:rPr>
+          <w:rFonts w:ascii="Consolas" w:eastAsia="Times New Roman" w:hAnsi="Consolas" w:cs="Times New Roman"/>
+          <w:color w:val="881391"/>
+          <w:sz w:val="18"/>
+          <w:szCs w:val="18"/>
+        </w:rPr>
+        <w:t>bible</w:t>
+      </w:r>
+      <w:r>
+        <w:rPr>
+          <w:rFonts w:ascii="Consolas" w:eastAsia="Times New Roman" w:hAnsi="Consolas" w:cs="Times New Roman"/>
+          <w:color w:val="212121"/>
+          <w:sz w:val="18"/>
+          <w:szCs w:val="18"/>
+        </w:rPr>
+        <w:t>: (...)</w:t>
+      </w:r>
+    </w:p>
+    <w:p>
+      <w:pPr>
+        <w:spacing w:before="100" w:beforeAutospacing="1" w:after="100" w:afterAutospacing="1" w:line="240" w:lineRule="auto"/>
+        <w:ind w:left="3240"/>
+        <w:contextualSpacing/>
+        <w:rPr>
+          <w:rFonts w:ascii="Consolas" w:eastAsia="Times New Roman" w:hAnsi="Consolas" w:cs="Times New Roman"/>
+          <w:color w:val="212121"/>
+          <w:sz w:val="18"/>
+          <w:szCs w:val="18"/>
+        </w:rPr>
+      </w:pPr>
+      <w:r>
+        <w:rPr>
+          <w:rFonts w:ascii="Consolas" w:eastAsia="Times New Roman" w:hAnsi="Consolas" w:cs="Times New Roman"/>
+          <w:color w:val="881391"/>
+          <w:sz w:val="18"/>
+          <w:szCs w:val="18"/>
+        </w:rPr>
+        <w:t>folder</w:t>
+      </w:r>
+      <w:r>
+        <w:rPr>
+          <w:rFonts w:ascii="Consolas" w:eastAsia="Times New Roman" w:hAnsi="Consolas" w:cs="Times New Roman"/>
+          <w:color w:val="212121"/>
+          <w:sz w:val="18"/>
+          <w:szCs w:val="18"/>
+        </w:rPr>
+        <w:t>: (...)</w:t>
+      </w:r>
+    </w:p>
+    <w:p>
+      <w:pPr>
+        <w:spacing w:before="100" w:beforeAutospacing="1" w:after="100" w:afterAutospacing="1" w:line="240" w:lineRule="auto"/>
+        <w:ind w:left="3240"/>
+        <w:contextualSpacing/>
+        <w:rPr>
+          <w:rFonts w:ascii="Consolas" w:eastAsia="Times New Roman" w:hAnsi="Consolas" w:cs="Times New Roman"/>
+          <w:color w:val="212121"/>
+          <w:sz w:val="18"/>
+          <w:szCs w:val="18"/>
+        </w:rPr>
+      </w:pPr>
+      <w:r>
+        <w:rPr>
+          <w:rFonts w:ascii="Consolas" w:eastAsia="Times New Roman" w:hAnsi="Consolas" w:cs="Times New Roman"/>
+          <w:color w:val="881391"/>
+          <w:sz w:val="18"/>
+          <w:szCs w:val="18"/>
+        </w:rPr>
+        <w:t>id</w:t>
+      </w:r>
+      <w:r>
+        <w:rPr>
+          <w:rFonts w:ascii="Consolas" w:eastAsia="Times New Roman" w:hAnsi="Consolas" w:cs="Times New Roman"/>
+          <w:color w:val="212121"/>
+          <w:sz w:val="18"/>
+          <w:szCs w:val="18"/>
+        </w:rPr>
+        <w:t>: (...)</w:t>
+      </w:r>
+    </w:p>
+    <w:p>
+      <w:pPr>
+        <w:spacing w:before="100" w:beforeAutospacing="1" w:after="100" w:afterAutospacing="1" w:line="240" w:lineRule="auto"/>
+        <w:ind w:left="3240"/>
+        <w:contextualSpacing/>
+        <w:rPr>
+          <w:rFonts w:ascii="Consolas" w:eastAsia="Times New Roman" w:hAnsi="Consolas" w:cs="Times New Roman"/>
+          <w:color w:val="212121"/>
+          <w:sz w:val="18"/>
+          <w:szCs w:val="18"/>
+        </w:rPr>
+      </w:pPr>
       <w:proofErr w:type="spellStart"/>
       <w:r>
         <w:rPr>
           <w:rFonts w:ascii="Consolas" w:eastAsia="Times New Roman" w:hAnsi="Consolas" w:cs="Times New Roman"/>
-          <w:color w:val="C41A16"/>
-          <w:sz w:val="18"/>
-          <w:szCs w:val="18"/>
-          <w:rtl/>
-        </w:rPr>
-        <w:t>عربى</w:t>
+          <w:color w:val="881391"/>
+          <w:sz w:val="18"/>
+          <w:szCs w:val="18"/>
+        </w:rPr>
+        <w:t>image_dir</w:t>
       </w:r>
       <w:proofErr w:type="spellEnd"/>
       <w:r>
         <w:rPr>
           <w:rFonts w:ascii="Consolas" w:eastAsia="Times New Roman" w:hAnsi="Consolas" w:cs="Times New Roman"/>
-          <w:color w:val="C41A16"/>
-          <w:sz w:val="18"/>
-          <w:szCs w:val="18"/>
-        </w:rPr>
-        <w:t xml:space="preserve"> (Arabic)","bible":"text","life-issues":"australia","image_dir":"menu-middle_east","nt":"1213","ot":"1213","rldir":"rtlchina","nt":"1358","ot":"1359","rldir":"ltr"}]</w:t>
-      </w:r>
-      <w:r>
-        <w:rPr>
-          <w:rFonts w:ascii="Consolas" w:eastAsia="Times New Roman" w:hAnsi="Consolas" w:cs="Times New Roman"/>
-          <w:color w:val="222222"/>
-          <w:sz w:val="18"/>
-          <w:szCs w:val="18"/>
-        </w:rPr>
-        <w:t>"</w:t>
+          <w:color w:val="212121"/>
+          <w:sz w:val="18"/>
+          <w:szCs w:val="18"/>
+        </w:rPr>
+        <w:t>: (...)</w:t>
+      </w:r>
+    </w:p>
+    <w:p>
+      <w:pPr>
+        <w:spacing w:before="100" w:beforeAutospacing="1" w:after="100" w:afterAutospacing="1" w:line="240" w:lineRule="auto"/>
+        <w:ind w:left="3240"/>
+        <w:contextualSpacing/>
+        <w:rPr>
+          <w:rFonts w:ascii="Consolas" w:eastAsia="Times New Roman" w:hAnsi="Consolas" w:cs="Times New Roman"/>
+          <w:color w:val="212121"/>
+          <w:sz w:val="18"/>
+          <w:szCs w:val="18"/>
+        </w:rPr>
+      </w:pPr>
+      <w:r>
+        <w:rPr>
+          <w:rFonts w:ascii="Consolas" w:eastAsia="Times New Roman" w:hAnsi="Consolas" w:cs="Times New Roman"/>
+          <w:color w:val="881391"/>
+          <w:sz w:val="18"/>
+          <w:szCs w:val="18"/>
+        </w:rPr>
+        <w:t>iso</w:t>
+      </w:r>
+      <w:r>
+        <w:rPr>
+          <w:rFonts w:ascii="Consolas" w:eastAsia="Times New Roman" w:hAnsi="Consolas" w:cs="Times New Roman"/>
+          <w:color w:val="212121"/>
+          <w:sz w:val="18"/>
+          <w:szCs w:val="18"/>
+        </w:rPr>
+        <w:t>: (...)</w:t>
+      </w:r>
+    </w:p>
+    <w:p>
+      <w:pPr>
+        <w:spacing w:before="100" w:beforeAutospacing="1" w:after="100" w:afterAutospacing="1" w:line="240" w:lineRule="auto"/>
+        <w:ind w:left="3240"/>
+        <w:contextualSpacing/>
+        <w:rPr>
+          <w:rFonts w:ascii="Consolas" w:eastAsia="Times New Roman" w:hAnsi="Consolas" w:cs="Times New Roman"/>
+          <w:color w:val="212121"/>
+          <w:sz w:val="18"/>
+          <w:szCs w:val="18"/>
+        </w:rPr>
+      </w:pPr>
+      <w:r>
+        <w:rPr>
+          <w:rFonts w:ascii="Consolas" w:eastAsia="Times New Roman" w:hAnsi="Consolas" w:cs="Times New Roman"/>
+          <w:color w:val="881391"/>
+          <w:sz w:val="18"/>
+          <w:szCs w:val="18"/>
+        </w:rPr>
+        <w:t>life-issues</w:t>
+      </w:r>
+      <w:r>
+        <w:rPr>
+          <w:rFonts w:ascii="Consolas" w:eastAsia="Times New Roman" w:hAnsi="Consolas" w:cs="Times New Roman"/>
+          <w:color w:val="212121"/>
+          <w:sz w:val="18"/>
+          <w:szCs w:val="18"/>
+        </w:rPr>
+        <w:t>: (...)</w:t>
+      </w:r>
+    </w:p>
+    <w:p>
+      <w:pPr>
+        <w:spacing w:before="100" w:beforeAutospacing="1" w:after="100" w:afterAutospacing="1" w:line="240" w:lineRule="auto"/>
+        <w:ind w:left="3240"/>
+        <w:contextualSpacing/>
+        <w:rPr>
+          <w:rFonts w:ascii="Consolas" w:eastAsia="Times New Roman" w:hAnsi="Consolas" w:cs="Times New Roman"/>
+          <w:color w:val="212121"/>
+          <w:sz w:val="18"/>
+          <w:szCs w:val="18"/>
+        </w:rPr>
+      </w:pPr>
+      <w:r>
+        <w:rPr>
+          <w:rFonts w:ascii="Consolas" w:eastAsia="Times New Roman" w:hAnsi="Consolas" w:cs="Times New Roman"/>
+          <w:color w:val="881391"/>
+          <w:sz w:val="18"/>
+          <w:szCs w:val="18"/>
+        </w:rPr>
+        <w:t>name</w:t>
+      </w:r>
+      <w:r>
+        <w:rPr>
+          <w:rFonts w:ascii="Consolas" w:eastAsia="Times New Roman" w:hAnsi="Consolas" w:cs="Times New Roman"/>
+          <w:color w:val="212121"/>
+          <w:sz w:val="18"/>
+          <w:szCs w:val="18"/>
+        </w:rPr>
+        <w:t>: (...)</w:t>
+      </w:r>
+    </w:p>
+    <w:p>
+      <w:pPr>
+        <w:spacing w:before="100" w:beforeAutospacing="1" w:after="100" w:afterAutospacing="1" w:line="240" w:lineRule="auto"/>
+        <w:ind w:left="3240"/>
+        <w:contextualSpacing/>
+        <w:rPr>
+          <w:rFonts w:ascii="Consolas" w:eastAsia="Times New Roman" w:hAnsi="Consolas" w:cs="Times New Roman"/>
+          <w:color w:val="212121"/>
+          <w:sz w:val="18"/>
+          <w:szCs w:val="18"/>
+        </w:rPr>
+      </w:pPr>
+      <w:proofErr w:type="spellStart"/>
+      <w:r>
+        <w:rPr>
+          <w:rFonts w:ascii="Consolas" w:eastAsia="Times New Roman" w:hAnsi="Consolas" w:cs="Times New Roman"/>
+          <w:color w:val="881391"/>
+          <w:sz w:val="18"/>
+          <w:szCs w:val="18"/>
+        </w:rPr>
+        <w:t>nt</w:t>
+      </w:r>
+      <w:proofErr w:type="spellEnd"/>
+      <w:r>
+        <w:rPr>
+          <w:rFonts w:ascii="Consolas" w:eastAsia="Times New Roman" w:hAnsi="Consolas" w:cs="Times New Roman"/>
+          <w:color w:val="212121"/>
+          <w:sz w:val="18"/>
+          <w:szCs w:val="18"/>
+        </w:rPr>
+        <w:t>: (...)</w:t>
+      </w:r>
+    </w:p>
+    <w:p>
+      <w:pPr>
+        <w:spacing w:before="100" w:beforeAutospacing="1" w:after="100" w:afterAutospacing="1" w:line="240" w:lineRule="auto"/>
+        <w:ind w:left="3240"/>
+        <w:contextualSpacing/>
+        <w:rPr>
+          <w:rFonts w:ascii="Consolas" w:eastAsia="Times New Roman" w:hAnsi="Consolas" w:cs="Times New Roman"/>
+          <w:color w:val="212121"/>
+          <w:sz w:val="18"/>
+          <w:szCs w:val="18"/>
+        </w:rPr>
+      </w:pPr>
+      <w:proofErr w:type="spellStart"/>
+      <w:r>
+        <w:rPr>
+          <w:rFonts w:ascii="Consolas" w:eastAsia="Times New Roman" w:hAnsi="Consolas" w:cs="Times New Roman"/>
+          <w:color w:val="881391"/>
+          <w:sz w:val="18"/>
+          <w:szCs w:val="18"/>
+        </w:rPr>
+        <w:t>ot</w:t>
+      </w:r>
+      <w:proofErr w:type="spellEnd"/>
+      <w:r>
+        <w:rPr>
+          <w:rFonts w:ascii="Consolas" w:eastAsia="Times New Roman" w:hAnsi="Consolas" w:cs="Times New Roman"/>
+          <w:color w:val="212121"/>
+          <w:sz w:val="18"/>
+          <w:szCs w:val="18"/>
+        </w:rPr>
+        <w:t>: (...)</w:t>
+      </w:r>
+    </w:p>
+    <w:p>
+      <w:pPr>
+        <w:spacing w:before="100" w:beforeAutospacing="1" w:after="100" w:afterAutospacing="1" w:line="240" w:lineRule="auto"/>
+        <w:ind w:left="3240"/>
+        <w:contextualSpacing/>
+        <w:rPr>
+          <w:rFonts w:ascii="Consolas" w:eastAsia="Times New Roman" w:hAnsi="Consolas" w:cs="Times New Roman"/>
+          <w:color w:val="212121"/>
+          <w:sz w:val="18"/>
+          <w:szCs w:val="18"/>
+        </w:rPr>
+      </w:pPr>
+      <w:proofErr w:type="spellStart"/>
+      <w:r>
+        <w:rPr>
+          <w:rFonts w:ascii="Consolas" w:eastAsia="Times New Roman" w:hAnsi="Consolas" w:cs="Times New Roman"/>
+          <w:color w:val="881391"/>
+          <w:sz w:val="18"/>
+          <w:szCs w:val="18"/>
+        </w:rPr>
+        <w:t>rldir</w:t>
+      </w:r>
+      <w:proofErr w:type="spellEnd"/>
+      <w:r>
+        <w:rPr>
+          <w:rFonts w:ascii="Consolas" w:eastAsia="Times New Roman" w:hAnsi="Consolas" w:cs="Times New Roman"/>
+          <w:color w:val="212121"/>
+          <w:sz w:val="18"/>
+          <w:szCs w:val="18"/>
+        </w:rPr>
+        <w:t>: (...)</w:t>
       </w:r>
     </w:p>
     <w:p>
@@ -2186,13 +2496,16 @@
     <w:p>
       <w:pPr>
         <w:spacing w:before="100" w:beforeAutospacing="1" w:after="100" w:afterAutospacing="1" w:line="240" w:lineRule="auto"/>
-        <w:ind w:left="1800"/>
-        <w:rPr>
-          <w:rFonts w:ascii="Consolas" w:eastAsia="Times New Roman" w:hAnsi="Consolas" w:cs="Times New Roman"/>
-          <w:sz w:val="18"/>
-          <w:szCs w:val="18"/>
-        </w:rPr>
-      </w:pPr>
+        <w:ind w:left="1797"/>
+        <w:contextualSpacing/>
+        <w:rPr>
+          <w:rFonts w:ascii="Consolas" w:eastAsia="Times New Roman" w:hAnsi="Consolas" w:cs="Times New Roman"/>
+          <w:color w:val="212121"/>
+          <w:sz w:val="18"/>
+          <w:szCs w:val="18"/>
+        </w:rPr>
+      </w:pPr>
+      <w:bookmarkStart w:id="0" w:name="_GoBack"/>
       <w:r>
         <w:rPr>
           <w:rFonts w:ascii="Consolas" w:eastAsia="Times New Roman" w:hAnsi="Consolas" w:cs="Times New Roman"/>
@@ -2205,11 +2518,94 @@
       <w:r>
         <w:rPr>
           <w:rFonts w:ascii="Consolas" w:eastAsia="Times New Roman" w:hAnsi="Consolas" w:cs="Times New Roman"/>
+          <w:color w:val="212121"/>
           <w:sz w:val="18"/>
           <w:szCs w:val="18"/>
         </w:rPr>
         <w:t>: </w:t>
       </w:r>
+      <w:proofErr w:type="gramStart"/>
+      <w:r>
+        <w:rPr>
+          <w:rFonts w:ascii="Consolas" w:eastAsia="Times New Roman" w:hAnsi="Consolas" w:cs="Times New Roman"/>
+          <w:color w:val="212121"/>
+          <w:sz w:val="18"/>
+          <w:szCs w:val="18"/>
+        </w:rPr>
+        <w:t>Array(</w:t>
+      </w:r>
+      <w:proofErr w:type="gramEnd"/>
+      <w:r>
+        <w:rPr>
+          <w:rFonts w:ascii="Consolas" w:eastAsia="Times New Roman" w:hAnsi="Consolas" w:cs="Times New Roman"/>
+          <w:color w:val="212121"/>
+          <w:sz w:val="18"/>
+          <w:szCs w:val="18"/>
+        </w:rPr>
+        <w:t>13)</w:t>
+      </w:r>
+    </w:p>
+    <w:p>
+      <w:pPr>
+        <w:spacing w:before="100" w:beforeAutospacing="1" w:after="100" w:afterAutospacing="1" w:line="240" w:lineRule="auto"/>
+        <w:ind w:left="2517"/>
+        <w:contextualSpacing/>
+        <w:rPr>
+          <w:rFonts w:ascii="Consolas" w:eastAsia="Times New Roman" w:hAnsi="Consolas" w:cs="Times New Roman"/>
+          <w:color w:val="212121"/>
+          <w:sz w:val="18"/>
+          <w:szCs w:val="18"/>
+        </w:rPr>
+      </w:pPr>
+      <w:r>
+        <w:rPr>
+          <w:rFonts w:ascii="Consolas" w:eastAsia="Times New Roman" w:hAnsi="Consolas" w:cs="Times New Roman"/>
+          <w:color w:val="881391"/>
+          <w:sz w:val="18"/>
+          <w:szCs w:val="18"/>
+        </w:rPr>
+        <w:t>0</w:t>
+      </w:r>
+      <w:r>
+        <w:rPr>
+          <w:rFonts w:ascii="Consolas" w:eastAsia="Times New Roman" w:hAnsi="Consolas" w:cs="Times New Roman"/>
+          <w:color w:val="212121"/>
+          <w:sz w:val="18"/>
+          <w:szCs w:val="18"/>
+        </w:rPr>
+        <w:t>:</w:t>
+      </w:r>
+    </w:p>
+    <w:p>
+      <w:pPr>
+        <w:spacing w:before="100" w:beforeAutospacing="1" w:after="100" w:afterAutospacing="1" w:line="240" w:lineRule="auto"/>
+        <w:ind w:left="3237"/>
+        <w:contextualSpacing/>
+        <w:rPr>
+          <w:rFonts w:ascii="Consolas" w:eastAsia="Times New Roman" w:hAnsi="Consolas" w:cs="Times New Roman"/>
+          <w:color w:val="212121"/>
+          <w:sz w:val="18"/>
+          <w:szCs w:val="18"/>
+        </w:rPr>
+      </w:pPr>
+      <w:r>
+        <w:rPr>
+          <w:rFonts w:ascii="Consolas" w:eastAsia="Times New Roman" w:hAnsi="Consolas" w:cs="Times New Roman"/>
+          <w:color w:val="881391"/>
+          <w:sz w:val="18"/>
+          <w:szCs w:val="18"/>
+        </w:rPr>
+        <w:t>bible</w:t>
+      </w:r>
+      <w:r>
+        <w:rPr>
+          <w:rFonts w:ascii="Consolas" w:eastAsia="Times New Roman" w:hAnsi="Consolas" w:cs="Times New Roman"/>
+          <w:color w:val="212121"/>
+          <w:sz w:val="18"/>
+          <w:szCs w:val="18"/>
+        </w:rPr>
+        <w:t>: </w:t>
+      </w:r>
       <w:r>
         <w:rPr>
           <w:rFonts w:ascii="Consolas" w:eastAsia="Times New Roman" w:hAnsi="Consolas" w:cs="Times New Roman"/>
@@ -2226,8 +2622,349 @@
           <w:sz w:val="18"/>
           <w:szCs w:val="18"/>
         </w:rPr>
-        <w:t>[{"id":0,"folder":"amh","iso":"amh","name":"</w:t>
-      </w:r>
+        <w:t>text</w:t>
+      </w:r>
+      <w:r>
+        <w:rPr>
+          <w:rFonts w:ascii="Consolas" w:eastAsia="Times New Roman" w:hAnsi="Consolas" w:cs="Times New Roman"/>
+          <w:color w:val="222222"/>
+          <w:sz w:val="18"/>
+          <w:szCs w:val="18"/>
+        </w:rPr>
+        <w:t>"</w:t>
+      </w:r>
+    </w:p>
+    <w:p>
+      <w:pPr>
+        <w:spacing w:before="100" w:beforeAutospacing="1" w:after="100" w:afterAutospacing="1" w:line="240" w:lineRule="auto"/>
+        <w:ind w:left="3237"/>
+        <w:contextualSpacing/>
+        <w:rPr>
+          <w:rFonts w:ascii="Consolas" w:eastAsia="Times New Roman" w:hAnsi="Consolas" w:cs="Times New Roman"/>
+          <w:color w:val="212121"/>
+          <w:sz w:val="18"/>
+          <w:szCs w:val="18"/>
+        </w:rPr>
+      </w:pPr>
+      <w:r>
+        <w:rPr>
+          <w:rFonts w:ascii="Consolas" w:eastAsia="Times New Roman" w:hAnsi="Consolas" w:cs="Times New Roman"/>
+          <w:color w:val="881391"/>
+          <w:sz w:val="18"/>
+          <w:szCs w:val="18"/>
+        </w:rPr>
+        <w:t>folder</w:t>
+      </w:r>
+      <w:r>
+        <w:rPr>
+          <w:rFonts w:ascii="Consolas" w:eastAsia="Times New Roman" w:hAnsi="Consolas" w:cs="Times New Roman"/>
+          <w:color w:val="212121"/>
+          <w:sz w:val="18"/>
+          <w:szCs w:val="18"/>
+        </w:rPr>
+        <w:t>: </w:t>
+      </w:r>
+      <w:r>
+        <w:rPr>
+          <w:rFonts w:ascii="Consolas" w:eastAsia="Times New Roman" w:hAnsi="Consolas" w:cs="Times New Roman"/>
+          <w:color w:val="222222"/>
+          <w:sz w:val="18"/>
+          <w:szCs w:val="18"/>
+        </w:rPr>
+        <w:t>"</w:t>
+      </w:r>
+      <w:proofErr w:type="spellStart"/>
+      <w:r>
+        <w:rPr>
+          <w:rFonts w:ascii="Consolas" w:eastAsia="Times New Roman" w:hAnsi="Consolas" w:cs="Times New Roman"/>
+          <w:color w:val="C41A16"/>
+          <w:sz w:val="18"/>
+          <w:szCs w:val="18"/>
+        </w:rPr>
+        <w:t>amh</w:t>
+      </w:r>
+      <w:proofErr w:type="spellEnd"/>
+      <w:r>
+        <w:rPr>
+          <w:rFonts w:ascii="Consolas" w:eastAsia="Times New Roman" w:hAnsi="Consolas" w:cs="Times New Roman"/>
+          <w:color w:val="222222"/>
+          <w:sz w:val="18"/>
+          <w:szCs w:val="18"/>
+        </w:rPr>
+        <w:t>"</w:t>
+      </w:r>
+    </w:p>
+    <w:p>
+      <w:pPr>
+        <w:spacing w:before="100" w:beforeAutospacing="1" w:after="100" w:afterAutospacing="1" w:line="240" w:lineRule="auto"/>
+        <w:ind w:left="3237"/>
+        <w:contextualSpacing/>
+        <w:rPr>
+          <w:rFonts w:ascii="Consolas" w:eastAsia="Times New Roman" w:hAnsi="Consolas" w:cs="Times New Roman"/>
+          <w:color w:val="212121"/>
+          <w:sz w:val="18"/>
+          <w:szCs w:val="18"/>
+        </w:rPr>
+      </w:pPr>
+      <w:r>
+        <w:rPr>
+          <w:rFonts w:ascii="Consolas" w:eastAsia="Times New Roman" w:hAnsi="Consolas" w:cs="Times New Roman"/>
+          <w:color w:val="881391"/>
+          <w:sz w:val="18"/>
+          <w:szCs w:val="18"/>
+        </w:rPr>
+        <w:t>id</w:t>
+      </w:r>
+      <w:r>
+        <w:rPr>
+          <w:rFonts w:ascii="Consolas" w:eastAsia="Times New Roman" w:hAnsi="Consolas" w:cs="Times New Roman"/>
+          <w:color w:val="212121"/>
+          <w:sz w:val="18"/>
+          <w:szCs w:val="18"/>
+        </w:rPr>
+        <w:t>: </w:t>
+      </w:r>
+      <w:r>
+        <w:rPr>
+          <w:rFonts w:ascii="Consolas" w:eastAsia="Times New Roman" w:hAnsi="Consolas" w:cs="Times New Roman"/>
+          <w:color w:val="1C00CF"/>
+          <w:sz w:val="18"/>
+          <w:szCs w:val="18"/>
+        </w:rPr>
+        <w:t>0</w:t>
+      </w:r>
+    </w:p>
+    <w:p>
+      <w:pPr>
+        <w:spacing w:before="100" w:beforeAutospacing="1" w:after="100" w:afterAutospacing="1" w:line="240" w:lineRule="auto"/>
+        <w:ind w:left="3237"/>
+        <w:contextualSpacing/>
+        <w:rPr>
+          <w:rFonts w:ascii="Consolas" w:eastAsia="Times New Roman" w:hAnsi="Consolas" w:cs="Times New Roman"/>
+          <w:color w:val="212121"/>
+          <w:sz w:val="18"/>
+          <w:szCs w:val="18"/>
+        </w:rPr>
+      </w:pPr>
+      <w:proofErr w:type="spellStart"/>
+      <w:r>
+        <w:rPr>
+          <w:rFonts w:ascii="Consolas" w:eastAsia="Times New Roman" w:hAnsi="Consolas" w:cs="Times New Roman"/>
+          <w:color w:val="881391"/>
+          <w:sz w:val="18"/>
+          <w:szCs w:val="18"/>
+        </w:rPr>
+        <w:t>image_dir</w:t>
+      </w:r>
+      <w:proofErr w:type="spellEnd"/>
+      <w:r>
+        <w:rPr>
+          <w:rFonts w:ascii="Consolas" w:eastAsia="Times New Roman" w:hAnsi="Consolas" w:cs="Times New Roman"/>
+          <w:color w:val="212121"/>
+          <w:sz w:val="18"/>
+          <w:szCs w:val="18"/>
+        </w:rPr>
+        <w:t>: </w:t>
+      </w:r>
+      <w:r>
+        <w:rPr>
+          <w:rFonts w:ascii="Consolas" w:eastAsia="Times New Roman" w:hAnsi="Consolas" w:cs="Times New Roman"/>
+          <w:color w:val="222222"/>
+          <w:sz w:val="18"/>
+          <w:szCs w:val="18"/>
+        </w:rPr>
+        <w:t>"</w:t>
+      </w:r>
+      <w:r>
+        <w:rPr>
+          <w:rFonts w:ascii="Consolas" w:eastAsia="Times New Roman" w:hAnsi="Consolas" w:cs="Times New Roman"/>
+          <w:color w:val="C41A16"/>
+          <w:sz w:val="18"/>
+          <w:szCs w:val="18"/>
+        </w:rPr>
+        <w:t>menu-</w:t>
+      </w:r>
+      <w:proofErr w:type="spellStart"/>
+      <w:r>
+        <w:rPr>
+          <w:rFonts w:ascii="Consolas" w:eastAsia="Times New Roman" w:hAnsi="Consolas" w:cs="Times New Roman"/>
+          <w:color w:val="C41A16"/>
+          <w:sz w:val="18"/>
+          <w:szCs w:val="18"/>
+        </w:rPr>
+        <w:t>ethiopian</w:t>
+      </w:r>
+      <w:proofErr w:type="spellEnd"/>
+      <w:r>
+        <w:rPr>
+          <w:rFonts w:ascii="Consolas" w:eastAsia="Times New Roman" w:hAnsi="Consolas" w:cs="Times New Roman"/>
+          <w:color w:val="222222"/>
+          <w:sz w:val="18"/>
+          <w:szCs w:val="18"/>
+        </w:rPr>
+        <w:t>"</w:t>
+      </w:r>
+    </w:p>
+    <w:p>
+      <w:pPr>
+        <w:spacing w:before="100" w:beforeAutospacing="1" w:after="100" w:afterAutospacing="1" w:line="240" w:lineRule="auto"/>
+        <w:ind w:left="3237"/>
+        <w:contextualSpacing/>
+        <w:rPr>
+          <w:rFonts w:ascii="Consolas" w:eastAsia="Times New Roman" w:hAnsi="Consolas" w:cs="Times New Roman"/>
+          <w:color w:val="212121"/>
+          <w:sz w:val="18"/>
+          <w:szCs w:val="18"/>
+        </w:rPr>
+      </w:pPr>
+      <w:r>
+        <w:rPr>
+          <w:rFonts w:ascii="Consolas" w:eastAsia="Times New Roman" w:hAnsi="Consolas" w:cs="Times New Roman"/>
+          <w:color w:val="881391"/>
+          <w:sz w:val="18"/>
+          <w:szCs w:val="18"/>
+        </w:rPr>
+        <w:t>iso</w:t>
+      </w:r>
+      <w:r>
+        <w:rPr>
+          <w:rFonts w:ascii="Consolas" w:eastAsia="Times New Roman" w:hAnsi="Consolas" w:cs="Times New Roman"/>
+          <w:color w:val="212121"/>
+          <w:sz w:val="18"/>
+          <w:szCs w:val="18"/>
+        </w:rPr>
+        <w:t>: </w:t>
+      </w:r>
+      <w:r>
+        <w:rPr>
+          <w:rFonts w:ascii="Consolas" w:eastAsia="Times New Roman" w:hAnsi="Consolas" w:cs="Times New Roman"/>
+          <w:color w:val="222222"/>
+          <w:sz w:val="18"/>
+          <w:szCs w:val="18"/>
+        </w:rPr>
+        <w:t>"</w:t>
+      </w:r>
+      <w:proofErr w:type="spellStart"/>
+      <w:r>
+        <w:rPr>
+          <w:rFonts w:ascii="Consolas" w:eastAsia="Times New Roman" w:hAnsi="Consolas" w:cs="Times New Roman"/>
+          <w:color w:val="C41A16"/>
+          <w:sz w:val="18"/>
+          <w:szCs w:val="18"/>
+        </w:rPr>
+        <w:t>amh</w:t>
+      </w:r>
+      <w:proofErr w:type="spellEnd"/>
+      <w:r>
+        <w:rPr>
+          <w:rFonts w:ascii="Consolas" w:eastAsia="Times New Roman" w:hAnsi="Consolas" w:cs="Times New Roman"/>
+          <w:color w:val="222222"/>
+          <w:sz w:val="18"/>
+          <w:szCs w:val="18"/>
+        </w:rPr>
+        <w:t>"</w:t>
+      </w:r>
+    </w:p>
+    <w:p>
+      <w:pPr>
+        <w:spacing w:before="100" w:beforeAutospacing="1" w:after="100" w:afterAutospacing="1" w:line="240" w:lineRule="auto"/>
+        <w:ind w:left="3237"/>
+        <w:contextualSpacing/>
+        <w:rPr>
+          <w:rFonts w:ascii="Consolas" w:eastAsia="Times New Roman" w:hAnsi="Consolas" w:cs="Times New Roman"/>
+          <w:color w:val="212121"/>
+          <w:sz w:val="18"/>
+          <w:szCs w:val="18"/>
+        </w:rPr>
+      </w:pPr>
+      <w:r>
+        <w:rPr>
+          <w:rFonts w:ascii="Consolas" w:eastAsia="Times New Roman" w:hAnsi="Consolas" w:cs="Times New Roman"/>
+          <w:color w:val="881391"/>
+          <w:sz w:val="18"/>
+          <w:szCs w:val="18"/>
+        </w:rPr>
+        <w:t>life-issues</w:t>
+      </w:r>
+      <w:r>
+        <w:rPr>
+          <w:rFonts w:ascii="Consolas" w:eastAsia="Times New Roman" w:hAnsi="Consolas" w:cs="Times New Roman"/>
+          <w:color w:val="212121"/>
+          <w:sz w:val="18"/>
+          <w:szCs w:val="18"/>
+        </w:rPr>
+        <w:t>: </w:t>
+      </w:r>
+      <w:r>
+        <w:rPr>
+          <w:rFonts w:ascii="Consolas" w:eastAsia="Times New Roman" w:hAnsi="Consolas" w:cs="Times New Roman"/>
+          <w:color w:val="222222"/>
+          <w:sz w:val="18"/>
+          <w:szCs w:val="18"/>
+        </w:rPr>
+        <w:t>"</w:t>
+      </w:r>
+      <w:proofErr w:type="spellStart"/>
+      <w:r>
+        <w:rPr>
+          <w:rFonts w:ascii="Consolas" w:eastAsia="Times New Roman" w:hAnsi="Consolas" w:cs="Times New Roman"/>
+          <w:color w:val="C41A16"/>
+          <w:sz w:val="18"/>
+          <w:szCs w:val="18"/>
+        </w:rPr>
+        <w:t>australia</w:t>
+      </w:r>
+      <w:proofErr w:type="spellEnd"/>
+      <w:r>
+        <w:rPr>
+          <w:rFonts w:ascii="Consolas" w:eastAsia="Times New Roman" w:hAnsi="Consolas" w:cs="Times New Roman"/>
+          <w:color w:val="222222"/>
+          <w:sz w:val="18"/>
+          <w:szCs w:val="18"/>
+        </w:rPr>
+        <w:t>"</w:t>
+      </w:r>
+    </w:p>
+    <w:p>
+      <w:pPr>
+        <w:spacing w:before="100" w:beforeAutospacing="1" w:after="100" w:afterAutospacing="1" w:line="240" w:lineRule="auto"/>
+        <w:ind w:left="3237"/>
+        <w:contextualSpacing/>
+        <w:rPr>
+          <w:rFonts w:ascii="Consolas" w:eastAsia="Times New Roman" w:hAnsi="Consolas" w:cs="Times New Roman"/>
+          <w:color w:val="212121"/>
+          <w:sz w:val="18"/>
+          <w:szCs w:val="18"/>
+        </w:rPr>
+      </w:pPr>
+      <w:r>
+        <w:rPr>
+          <w:rFonts w:ascii="Consolas" w:eastAsia="Times New Roman" w:hAnsi="Consolas" w:cs="Times New Roman"/>
+          <w:color w:val="881391"/>
+          <w:sz w:val="18"/>
+          <w:szCs w:val="18"/>
+        </w:rPr>
+        <w:t>name</w:t>
+      </w:r>
+      <w:r>
+        <w:rPr>
+          <w:rFonts w:ascii="Consolas" w:eastAsia="Times New Roman" w:hAnsi="Consolas" w:cs="Times New Roman"/>
+          <w:color w:val="212121"/>
+          <w:sz w:val="18"/>
+          <w:szCs w:val="18"/>
+        </w:rPr>
+        <w:t>: </w:t>
+      </w:r>
+      <w:r>
+        <w:rPr>
+          <w:rFonts w:ascii="Consolas" w:eastAsia="Times New Roman" w:hAnsi="Consolas" w:cs="Times New Roman"/>
+          <w:color w:val="222222"/>
+          <w:sz w:val="18"/>
+          <w:szCs w:val="18"/>
+        </w:rPr>
+        <w:t>"</w:t>
+      </w:r>
+      <w:proofErr w:type="spellStart"/>
       <w:r>
         <w:rPr>
           <w:rFonts w:ascii="Ebrima" w:eastAsia="Times New Roman" w:hAnsi="Ebrima" w:cs="Ebrima"/>
@@ -2237,6 +2974,7 @@
         </w:rPr>
         <w:t>አማርኛ</w:t>
       </w:r>
+      <w:proofErr w:type="spellEnd"/>
       <w:r>
         <w:rPr>
           <w:rFonts w:ascii="Consolas" w:eastAsia="Times New Roman" w:hAnsi="Consolas" w:cs="Times New Roman"/>
@@ -2244,47 +2982,190 @@
           <w:sz w:val="18"/>
           <w:szCs w:val="18"/>
         </w:rPr>
-        <w:t xml:space="preserve"> (Amharic)","bible":"text","life-issues":"australia","image_dir":"menu-ethiopian","nt":"1676","ot":"1676","rldir":"ltr"},{"id":1,"folder":"arb","iso":"arb","name":"</w:t>
-      </w:r>
+        <w:t xml:space="preserve"> (Amharic)</w:t>
+      </w:r>
+      <w:r>
+        <w:rPr>
+          <w:rFonts w:ascii="Consolas" w:eastAsia="Times New Roman" w:hAnsi="Consolas" w:cs="Times New Roman"/>
+          <w:color w:val="222222"/>
+          <w:sz w:val="18"/>
+          <w:szCs w:val="18"/>
+        </w:rPr>
+        <w:t>"</w:t>
+      </w:r>
+    </w:p>
+    <w:p>
+      <w:pPr>
+        <w:spacing w:before="100" w:beforeAutospacing="1" w:after="100" w:afterAutospacing="1" w:line="240" w:lineRule="auto"/>
+        <w:ind w:left="3237"/>
+        <w:contextualSpacing/>
+        <w:rPr>
+          <w:rFonts w:ascii="Consolas" w:eastAsia="Times New Roman" w:hAnsi="Consolas" w:cs="Times New Roman"/>
+          <w:color w:val="212121"/>
+          <w:sz w:val="18"/>
+          <w:szCs w:val="18"/>
+        </w:rPr>
+      </w:pPr>
       <w:proofErr w:type="spellStart"/>
       <w:r>
         <w:rPr>
           <w:rFonts w:ascii="Consolas" w:eastAsia="Times New Roman" w:hAnsi="Consolas" w:cs="Times New Roman"/>
+          <w:color w:val="881391"/>
+          <w:sz w:val="18"/>
+          <w:szCs w:val="18"/>
+        </w:rPr>
+        <w:t>nt</w:t>
+      </w:r>
+      <w:proofErr w:type="spellEnd"/>
+      <w:r>
+        <w:rPr>
+          <w:rFonts w:ascii="Consolas" w:eastAsia="Times New Roman" w:hAnsi="Consolas" w:cs="Times New Roman"/>
+          <w:color w:val="212121"/>
+          <w:sz w:val="18"/>
+          <w:szCs w:val="18"/>
+        </w:rPr>
+        <w:t>: </w:t>
+      </w:r>
+      <w:r>
+        <w:rPr>
+          <w:rFonts w:ascii="Consolas" w:eastAsia="Times New Roman" w:hAnsi="Consolas" w:cs="Times New Roman"/>
+          <w:color w:val="222222"/>
+          <w:sz w:val="18"/>
+          <w:szCs w:val="18"/>
+        </w:rPr>
+        <w:t>"</w:t>
+      </w:r>
+      <w:r>
+        <w:rPr>
+          <w:rFonts w:ascii="Consolas" w:eastAsia="Times New Roman" w:hAnsi="Consolas" w:cs="Times New Roman"/>
           <w:color w:val="C41A16"/>
           <w:sz w:val="18"/>
           <w:szCs w:val="18"/>
-          <w:rtl/>
-        </w:rPr>
-        <w:t>عربى</w:t>
+        </w:rPr>
+        <w:t>1676</w:t>
+      </w:r>
+      <w:r>
+        <w:rPr>
+          <w:rFonts w:ascii="Consolas" w:eastAsia="Times New Roman" w:hAnsi="Consolas" w:cs="Times New Roman"/>
+          <w:color w:val="222222"/>
+          <w:sz w:val="18"/>
+          <w:szCs w:val="18"/>
+        </w:rPr>
+        <w:t>"</w:t>
+      </w:r>
+    </w:p>
+    <w:p>
+      <w:pPr>
+        <w:spacing w:before="100" w:beforeAutospacing="1" w:after="100" w:afterAutospacing="1" w:line="240" w:lineRule="auto"/>
+        <w:ind w:left="3237"/>
+        <w:contextualSpacing/>
+        <w:rPr>
+          <w:rFonts w:ascii="Consolas" w:eastAsia="Times New Roman" w:hAnsi="Consolas" w:cs="Times New Roman"/>
+          <w:color w:val="212121"/>
+          <w:sz w:val="18"/>
+          <w:szCs w:val="18"/>
+        </w:rPr>
+      </w:pPr>
+      <w:proofErr w:type="spellStart"/>
+      <w:r>
+        <w:rPr>
+          <w:rFonts w:ascii="Consolas" w:eastAsia="Times New Roman" w:hAnsi="Consolas" w:cs="Times New Roman"/>
+          <w:color w:val="881391"/>
+          <w:sz w:val="18"/>
+          <w:szCs w:val="18"/>
+        </w:rPr>
+        <w:t>ot</w:t>
       </w:r>
       <w:proofErr w:type="spellEnd"/>
       <w:r>
         <w:rPr>
           <w:rFonts w:ascii="Consolas" w:eastAsia="Times New Roman" w:hAnsi="Consolas" w:cs="Times New Roman"/>
+          <w:color w:val="212121"/>
+          <w:sz w:val="18"/>
+          <w:szCs w:val="18"/>
+        </w:rPr>
+        <w:t>: </w:t>
+      </w:r>
+      <w:r>
+        <w:rPr>
+          <w:rFonts w:ascii="Consolas" w:eastAsia="Times New Roman" w:hAnsi="Consolas" w:cs="Times New Roman"/>
+          <w:color w:val="222222"/>
+          <w:sz w:val="18"/>
+          <w:szCs w:val="18"/>
+        </w:rPr>
+        <w:t>"</w:t>
+      </w:r>
+      <w:r>
+        <w:rPr>
+          <w:rFonts w:ascii="Consolas" w:eastAsia="Times New Roman" w:hAnsi="Consolas" w:cs="Times New Roman"/>
           <w:color w:val="C41A16"/>
           <w:sz w:val="18"/>
           <w:szCs w:val="18"/>
         </w:rPr>
-        <w:t xml:space="preserve"> (Arabic)","bible":"text","life-issues":"australia","image_dir":"menu-middle_east","nt":"1213","ot":"1213","rldir":"rtl"},{"id":12,"folder":"zhs","iso":"zh-s","name":"</w:t>
-      </w:r>
-      <w:r>
-        <w:rPr>
-          <w:rFonts w:ascii="Microsoft YaHei" w:eastAsia="Microsoft YaHei" w:hAnsi="Microsoft YaHei" w:cs="Microsoft YaHei" w:hint="eastAsia"/>
+        <w:t>1676</w:t>
+      </w:r>
+      <w:r>
+        <w:rPr>
+          <w:rFonts w:ascii="Consolas" w:eastAsia="Times New Roman" w:hAnsi="Consolas" w:cs="Times New Roman"/>
+          <w:color w:val="222222"/>
+          <w:sz w:val="18"/>
+          <w:szCs w:val="18"/>
+        </w:rPr>
+        <w:t>"</w:t>
+      </w:r>
+    </w:p>
+    <w:p>
+      <w:pPr>
+        <w:spacing w:before="100" w:beforeAutospacing="1" w:after="100" w:afterAutospacing="1" w:line="240" w:lineRule="auto"/>
+        <w:ind w:left="3237"/>
+        <w:contextualSpacing/>
+        <w:rPr>
+          <w:rFonts w:ascii="Consolas" w:eastAsia="Times New Roman" w:hAnsi="Consolas" w:cs="Times New Roman"/>
+          <w:color w:val="212121"/>
+          <w:sz w:val="18"/>
+          <w:szCs w:val="18"/>
+        </w:rPr>
+      </w:pPr>
+      <w:proofErr w:type="spellStart"/>
+      <w:r>
+        <w:rPr>
+          <w:rFonts w:ascii="Consolas" w:eastAsia="Times New Roman" w:hAnsi="Consolas" w:cs="Times New Roman"/>
+          <w:color w:val="881391"/>
+          <w:sz w:val="18"/>
+          <w:szCs w:val="18"/>
+        </w:rPr>
+        <w:t>rldir</w:t>
+      </w:r>
+      <w:proofErr w:type="spellEnd"/>
+      <w:r>
+        <w:rPr>
+          <w:rFonts w:ascii="Consolas" w:eastAsia="Times New Roman" w:hAnsi="Consolas" w:cs="Times New Roman"/>
+          <w:color w:val="212121"/>
+          <w:sz w:val="18"/>
+          <w:szCs w:val="18"/>
+        </w:rPr>
+        <w:t>: </w:t>
+      </w:r>
+      <w:r>
+        <w:rPr>
+          <w:rFonts w:ascii="Consolas" w:eastAsia="Times New Roman" w:hAnsi="Consolas" w:cs="Times New Roman"/>
+          <w:color w:val="222222"/>
+          <w:sz w:val="18"/>
+          <w:szCs w:val="18"/>
+        </w:rPr>
+        <w:t>"</w:t>
+      </w:r>
+      <w:proofErr w:type="spellStart"/>
+      <w:r>
+        <w:rPr>
+          <w:rFonts w:ascii="Consolas" w:eastAsia="Times New Roman" w:hAnsi="Consolas" w:cs="Times New Roman"/>
           <w:color w:val="C41A16"/>
           <w:sz w:val="18"/>
           <w:szCs w:val="18"/>
         </w:rPr>
-        <w:t>简体中文</w:t>
-      </w:r>
-      <w:r>
-        <w:rPr>
-          <w:rFonts w:ascii="Consolas" w:eastAsia="Times New Roman" w:hAnsi="Consolas" w:cs="Times New Roman"/>
-          <w:color w:val="C41A16"/>
-          <w:sz w:val="18"/>
-          <w:szCs w:val="18"/>
-        </w:rPr>
-        <w:t>(Chinese)","bible":"text","life-issues":"australia","image_dir":"menu-china","nt":"1358","ot":"1359","rldir":"ltr "}]</w:t>
-      </w:r>
+        <w:t>ltr</w:t>
+      </w:r>
+      <w:proofErr w:type="spellEnd"/>
       <w:r>
         <w:rPr>
           <w:rFonts w:ascii="Consolas" w:eastAsia="Times New Roman" w:hAnsi="Consolas" w:cs="Times New Roman"/>
@@ -2294,6 +3175,7 @@
         </w:rPr>
         <w:t>"</w:t>
       </w:r>
+      <w:bookmarkEnd w:id="0"/>
     </w:p>
     <w:p>
       <w:pPr>
@@ -4904,6 +5786,232 @@
     </w:lvl>
   </w:abstractNum>
   <w:abstractNum w:abstractNumId="3" w15:restartNumberingAfterBreak="0">
+    <w:nsid w:val="0A616D4F"/>
+    <w:multiLevelType w:val="multilevel"/>
+    <w:tmpl w:val="60843124"/>
+    <w:lvl w:ilvl="0">
+      <w:start w:val="1"/>
+      <w:numFmt w:val="decimal"/>
+      <w:lvlText w:val="%1."/>
+      <w:lvlJc w:val="left"/>
+      <w:pPr>
+        <w:tabs>
+          <w:tab w:val="num" w:pos="720"/>
+        </w:tabs>
+        <w:ind w:left="720" w:hanging="360"/>
+      </w:pPr>
+    </w:lvl>
+    <w:lvl w:ilvl="1">
+      <w:start w:val="1"/>
+      <w:numFmt w:val="decimal"/>
+      <w:lvlText w:val="%2."/>
+      <w:lvlJc w:val="left"/>
+      <w:pPr>
+        <w:tabs>
+          <w:tab w:val="num" w:pos="1440"/>
+        </w:tabs>
+        <w:ind w:left="1440" w:hanging="360"/>
+      </w:pPr>
+    </w:lvl>
+    <w:lvl w:ilvl="2">
+      <w:start w:val="1"/>
+      <w:numFmt w:val="decimal"/>
+      <w:lvlText w:val="%3."/>
+      <w:lvlJc w:val="left"/>
+      <w:pPr>
+        <w:tabs>
+          <w:tab w:val="num" w:pos="2160"/>
+        </w:tabs>
+        <w:ind w:left="2160" w:hanging="360"/>
+      </w:pPr>
+    </w:lvl>
+    <w:lvl w:ilvl="3" w:tentative="1">
+      <w:start w:val="1"/>
+      <w:numFmt w:val="decimal"/>
+      <w:lvlText w:val="%4."/>
+      <w:lvlJc w:val="left"/>
+      <w:pPr>
+        <w:tabs>
+          <w:tab w:val="num" w:pos="2880"/>
+        </w:tabs>
+        <w:ind w:left="2880" w:hanging="360"/>
+      </w:pPr>
+    </w:lvl>
+    <w:lvl w:ilvl="4" w:tentative="1">
+      <w:start w:val="1"/>
+      <w:numFmt w:val="decimal"/>
+      <w:lvlText w:val="%5."/>
+      <w:lvlJc w:val="left"/>
+      <w:pPr>
+        <w:tabs>
+          <w:tab w:val="num" w:pos="3600"/>
+        </w:tabs>
+        <w:ind w:left="3600" w:hanging="360"/>
+      </w:pPr>
+    </w:lvl>
+    <w:lvl w:ilvl="5" w:tentative="1">
+      <w:start w:val="1"/>
+      <w:numFmt w:val="decimal"/>
+      <w:lvlText w:val="%6."/>
+      <w:lvlJc w:val="left"/>
+      <w:pPr>
+        <w:tabs>
+          <w:tab w:val="num" w:pos="4320"/>
+        </w:tabs>
+        <w:ind w:left="4320" w:hanging="360"/>
+      </w:pPr>
+    </w:lvl>
+    <w:lvl w:ilvl="6" w:tentative="1">
+      <w:start w:val="1"/>
+      <w:numFmt w:val="decimal"/>
+      <w:lvlText w:val="%7."/>
+      <w:lvlJc w:val="left"/>
+      <w:pPr>
+        <w:tabs>
+          <w:tab w:val="num" w:pos="5040"/>
+        </w:tabs>
+        <w:ind w:left="5040" w:hanging="360"/>
+      </w:pPr>
+    </w:lvl>
+    <w:lvl w:ilvl="7" w:tentative="1">
+      <w:start w:val="1"/>
+      <w:numFmt w:val="decimal"/>
+      <w:lvlText w:val="%8."/>
+      <w:lvlJc w:val="left"/>
+      <w:pPr>
+        <w:tabs>
+          <w:tab w:val="num" w:pos="5760"/>
+        </w:tabs>
+        <w:ind w:left="5760" w:hanging="360"/>
+      </w:pPr>
+    </w:lvl>
+    <w:lvl w:ilvl="8" w:tentative="1">
+      <w:start w:val="1"/>
+      <w:numFmt w:val="decimal"/>
+      <w:lvlText w:val="%9."/>
+      <w:lvlJc w:val="left"/>
+      <w:pPr>
+        <w:tabs>
+          <w:tab w:val="num" w:pos="6480"/>
+        </w:tabs>
+        <w:ind w:left="6480" w:hanging="360"/>
+      </w:pPr>
+    </w:lvl>
+  </w:abstractNum>
+  <w:abstractNum w:abstractNumId="4" w15:restartNumberingAfterBreak="0">
+    <w:nsid w:val="0AFF12D7"/>
+    <w:multiLevelType w:val="multilevel"/>
+    <w:tmpl w:val="ECF06FA0"/>
+    <w:lvl w:ilvl="0">
+      <w:start w:val="1"/>
+      <w:numFmt w:val="decimal"/>
+      <w:lvlText w:val="%1."/>
+      <w:lvlJc w:val="left"/>
+      <w:pPr>
+        <w:tabs>
+          <w:tab w:val="num" w:pos="720"/>
+        </w:tabs>
+        <w:ind w:left="720" w:hanging="360"/>
+      </w:pPr>
+    </w:lvl>
+    <w:lvl w:ilvl="1">
+      <w:start w:val="1"/>
+      <w:numFmt w:val="decimal"/>
+      <w:lvlText w:val="%2."/>
+      <w:lvlJc w:val="left"/>
+      <w:pPr>
+        <w:tabs>
+          <w:tab w:val="num" w:pos="1440"/>
+        </w:tabs>
+        <w:ind w:left="1440" w:hanging="360"/>
+      </w:pPr>
+    </w:lvl>
+    <w:lvl w:ilvl="2">
+      <w:start w:val="1"/>
+      <w:numFmt w:val="decimal"/>
+      <w:lvlText w:val="%3."/>
+      <w:lvlJc w:val="left"/>
+      <w:pPr>
+        <w:tabs>
+          <w:tab w:val="num" w:pos="2160"/>
+        </w:tabs>
+        <w:ind w:left="2160" w:hanging="360"/>
+      </w:pPr>
+    </w:lvl>
+    <w:lvl w:ilvl="3">
+      <w:start w:val="1"/>
+      <w:numFmt w:val="decimal"/>
+      <w:lvlText w:val="%4."/>
+      <w:lvlJc w:val="left"/>
+      <w:pPr>
+        <w:tabs>
+          <w:tab w:val="num" w:pos="2880"/>
+        </w:tabs>
+        <w:ind w:left="2880" w:hanging="360"/>
+      </w:pPr>
+    </w:lvl>
+    <w:lvl w:ilvl="4">
+      <w:start w:val="1"/>
+      <w:numFmt w:val="decimal"/>
+      <w:lvlText w:val="%5."/>
+      <w:lvlJc w:val="left"/>
+      <w:pPr>
+        <w:tabs>
+          <w:tab w:val="num" w:pos="3600"/>
+        </w:tabs>
+        <w:ind w:left="3600" w:hanging="360"/>
+      </w:pPr>
+    </w:lvl>
+    <w:lvl w:ilvl="5" w:tentative="1">
+      <w:start w:val="1"/>
+      <w:numFmt w:val="decimal"/>
+      <w:lvlText w:val="%6."/>
+      <w:lvlJc w:val="left"/>
+      <w:pPr>
+        <w:tabs>
+          <w:tab w:val="num" w:pos="4320"/>
+        </w:tabs>
+        <w:ind w:left="4320" w:hanging="360"/>
+      </w:pPr>
+    </w:lvl>
+    <w:lvl w:ilvl="6" w:tentative="1">
+      <w:start w:val="1"/>
+      <w:numFmt w:val="decimal"/>
+      <w:lvlText w:val="%7."/>
+      <w:lvlJc w:val="left"/>
+      <w:pPr>
+        <w:tabs>
+          <w:tab w:val="num" w:pos="5040"/>
+        </w:tabs>
+        <w:ind w:left="5040" w:hanging="360"/>
+      </w:pPr>
+    </w:lvl>
+    <w:lvl w:ilvl="7" w:tentative="1">
+      <w:start w:val="1"/>
+      <w:numFmt w:val="decimal"/>
+      <w:lvlText w:val="%8."/>
+      <w:lvlJc w:val="left"/>
+      <w:pPr>
+        <w:tabs>
+          <w:tab w:val="num" w:pos="5760"/>
+        </w:tabs>
+        <w:ind w:left="5760" w:hanging="360"/>
+      </w:pPr>
+    </w:lvl>
+    <w:lvl w:ilvl="8" w:tentative="1">
+      <w:start w:val="1"/>
+      <w:numFmt w:val="decimal"/>
+      <w:lvlText w:val="%9."/>
+      <w:lvlJc w:val="left"/>
+      <w:pPr>
+        <w:tabs>
+          <w:tab w:val="num" w:pos="6480"/>
+        </w:tabs>
+        <w:ind w:left="6480" w:hanging="360"/>
+      </w:pPr>
+    </w:lvl>
+  </w:abstractNum>
+  <w:abstractNum w:abstractNumId="5" w15:restartNumberingAfterBreak="0">
     <w:nsid w:val="0B114CC8"/>
     <w:multiLevelType w:val="multilevel"/>
     <w:tmpl w:val="AC085384"/>
@@ -5016,7 +6124,7 @@
       </w:pPr>
     </w:lvl>
   </w:abstractNum>
-  <w:abstractNum w:abstractNumId="4" w15:restartNumberingAfterBreak="0">
+  <w:abstractNum w:abstractNumId="6" w15:restartNumberingAfterBreak="0">
     <w:nsid w:val="1A1B42BE"/>
     <w:multiLevelType w:val="multilevel"/>
     <w:tmpl w:val="7B7CE16E"/>
@@ -5129,7 +6237,7 @@
       </w:pPr>
     </w:lvl>
   </w:abstractNum>
-  <w:abstractNum w:abstractNumId="5" w15:restartNumberingAfterBreak="0">
+  <w:abstractNum w:abstractNumId="7" w15:restartNumberingAfterBreak="0">
     <w:nsid w:val="1C547C27"/>
     <w:multiLevelType w:val="multilevel"/>
     <w:tmpl w:val="635AE71E"/>
@@ -5242,7 +6350,7 @@
       </w:pPr>
     </w:lvl>
   </w:abstractNum>
-  <w:abstractNum w:abstractNumId="6" w15:restartNumberingAfterBreak="0">
+  <w:abstractNum w:abstractNumId="8" w15:restartNumberingAfterBreak="0">
     <w:nsid w:val="1F8B50B1"/>
     <w:multiLevelType w:val="multilevel"/>
     <w:tmpl w:val="A58C59D4"/>
@@ -5355,7 +6463,7 @@
       </w:pPr>
     </w:lvl>
   </w:abstractNum>
-  <w:abstractNum w:abstractNumId="7" w15:restartNumberingAfterBreak="0">
+  <w:abstractNum w:abstractNumId="9" w15:restartNumberingAfterBreak="0">
     <w:nsid w:val="2B8C5A38"/>
     <w:multiLevelType w:val="multilevel"/>
     <w:tmpl w:val="D32010A2"/>
@@ -5468,7 +6576,7 @@
       </w:pPr>
     </w:lvl>
   </w:abstractNum>
-  <w:abstractNum w:abstractNumId="8" w15:restartNumberingAfterBreak="0">
+  <w:abstractNum w:abstractNumId="10" w15:restartNumberingAfterBreak="0">
     <w:nsid w:val="497D0E56"/>
     <w:multiLevelType w:val="multilevel"/>
     <w:tmpl w:val="7A5CAA88"/>
@@ -5581,7 +6689,7 @@
       </w:pPr>
     </w:lvl>
   </w:abstractNum>
-  <w:abstractNum w:abstractNumId="9" w15:restartNumberingAfterBreak="0">
+  <w:abstractNum w:abstractNumId="11" w15:restartNumberingAfterBreak="0">
     <w:nsid w:val="52490357"/>
     <w:multiLevelType w:val="multilevel"/>
     <w:tmpl w:val="BA3C1BD6"/>
@@ -5694,7 +6802,120 @@
       </w:pPr>
     </w:lvl>
   </w:abstractNum>
-  <w:abstractNum w:abstractNumId="10" w15:restartNumberingAfterBreak="0">
+  <w:abstractNum w:abstractNumId="12" w15:restartNumberingAfterBreak="0">
+    <w:nsid w:val="52E42FF8"/>
+    <w:multiLevelType w:val="multilevel"/>
+    <w:tmpl w:val="DB028C98"/>
+    <w:lvl w:ilvl="0">
+      <w:start w:val="1"/>
+      <w:numFmt w:val="decimal"/>
+      <w:lvlText w:val="%1."/>
+      <w:lvlJc w:val="left"/>
+      <w:pPr>
+        <w:tabs>
+          <w:tab w:val="num" w:pos="720"/>
+        </w:tabs>
+        <w:ind w:left="720" w:hanging="360"/>
+      </w:pPr>
+    </w:lvl>
+    <w:lvl w:ilvl="1">
+      <w:start w:val="1"/>
+      <w:numFmt w:val="decimal"/>
+      <w:lvlText w:val="%2."/>
+      <w:lvlJc w:val="left"/>
+      <w:pPr>
+        <w:tabs>
+          <w:tab w:val="num" w:pos="1440"/>
+        </w:tabs>
+        <w:ind w:left="1440" w:hanging="360"/>
+      </w:pPr>
+    </w:lvl>
+    <w:lvl w:ilvl="2">
+      <w:start w:val="1"/>
+      <w:numFmt w:val="decimal"/>
+      <w:lvlText w:val="%3."/>
+      <w:lvlJc w:val="left"/>
+      <w:pPr>
+        <w:tabs>
+          <w:tab w:val="num" w:pos="2160"/>
+        </w:tabs>
+        <w:ind w:left="2160" w:hanging="360"/>
+      </w:pPr>
+    </w:lvl>
+    <w:lvl w:ilvl="3">
+      <w:start w:val="1"/>
+      <w:numFmt w:val="decimal"/>
+      <w:lvlText w:val="%4."/>
+      <w:lvlJc w:val="left"/>
+      <w:pPr>
+        <w:tabs>
+          <w:tab w:val="num" w:pos="2880"/>
+        </w:tabs>
+        <w:ind w:left="2880" w:hanging="360"/>
+      </w:pPr>
+    </w:lvl>
+    <w:lvl w:ilvl="4">
+      <w:start w:val="1"/>
+      <w:numFmt w:val="decimal"/>
+      <w:lvlText w:val="%5."/>
+      <w:lvlJc w:val="left"/>
+      <w:pPr>
+        <w:tabs>
+          <w:tab w:val="num" w:pos="3600"/>
+        </w:tabs>
+        <w:ind w:left="3600" w:hanging="360"/>
+      </w:pPr>
+    </w:lvl>
+    <w:lvl w:ilvl="5" w:tentative="1">
+      <w:start w:val="1"/>
+      <w:numFmt w:val="decimal"/>
+      <w:lvlText w:val="%6."/>
+      <w:lvlJc w:val="left"/>
+      <w:pPr>
+        <w:tabs>
+          <w:tab w:val="num" w:pos="4320"/>
+        </w:tabs>
+        <w:ind w:left="4320" w:hanging="360"/>
+      </w:pPr>
+    </w:lvl>
+    <w:lvl w:ilvl="6" w:tentative="1">
+      <w:start w:val="1"/>
+      <w:numFmt w:val="decimal"/>
+      <w:lvlText w:val="%7."/>
+      <w:lvlJc w:val="left"/>
+      <w:pPr>
+        <w:tabs>
+          <w:tab w:val="num" w:pos="5040"/>
+        </w:tabs>
+        <w:ind w:left="5040" w:hanging="360"/>
+      </w:pPr>
+    </w:lvl>
+    <w:lvl w:ilvl="7" w:tentative="1">
+      <w:start w:val="1"/>
+      <w:numFmt w:val="decimal"/>
+      <w:lvlText w:val="%8."/>
+      <w:lvlJc w:val="left"/>
+      <w:pPr>
+        <w:tabs>
+          <w:tab w:val="num" w:pos="5760"/>
+        </w:tabs>
+        <w:ind w:left="5760" w:hanging="360"/>
+      </w:pPr>
+    </w:lvl>
+    <w:lvl w:ilvl="8" w:tentative="1">
+      <w:start w:val="1"/>
+      <w:numFmt w:val="decimal"/>
+      <w:lvlText w:val="%9."/>
+      <w:lvlJc w:val="left"/>
+      <w:pPr>
+        <w:tabs>
+          <w:tab w:val="num" w:pos="6480"/>
+        </w:tabs>
+        <w:ind w:left="6480" w:hanging="360"/>
+      </w:pPr>
+    </w:lvl>
+  </w:abstractNum>
+  <w:abstractNum w:abstractNumId="13" w15:restartNumberingAfterBreak="0">
     <w:nsid w:val="5A2049F8"/>
     <w:multiLevelType w:val="multilevel"/>
     <w:tmpl w:val="E034C644"/>
@@ -5807,7 +7028,7 @@
       </w:pPr>
     </w:lvl>
   </w:abstractNum>
-  <w:abstractNum w:abstractNumId="11" w15:restartNumberingAfterBreak="0">
+  <w:abstractNum w:abstractNumId="14" w15:restartNumberingAfterBreak="0">
     <w:nsid w:val="61635E8B"/>
     <w:multiLevelType w:val="multilevel"/>
     <w:tmpl w:val="7CBA8A20"/>
@@ -5920,7 +7141,7 @@
       </w:pPr>
     </w:lvl>
   </w:abstractNum>
-  <w:abstractNum w:abstractNumId="12" w15:restartNumberingAfterBreak="0">
+  <w:abstractNum w:abstractNumId="15" w15:restartNumberingAfterBreak="0">
     <w:nsid w:val="6E690F5F"/>
     <w:multiLevelType w:val="multilevel"/>
     <w:tmpl w:val="E43C7128"/>
@@ -6033,7 +7254,7 @@
       </w:pPr>
     </w:lvl>
   </w:abstractNum>
-  <w:abstractNum w:abstractNumId="13" w15:restartNumberingAfterBreak="0">
+  <w:abstractNum w:abstractNumId="16" w15:restartNumberingAfterBreak="0">
     <w:nsid w:val="76060D65"/>
     <w:multiLevelType w:val="multilevel"/>
     <w:tmpl w:val="2C0AE314"/>
@@ -6146,7 +7367,7 @@
       </w:pPr>
     </w:lvl>
   </w:abstractNum>
-  <w:abstractNum w:abstractNumId="14" w15:restartNumberingAfterBreak="0">
+  <w:abstractNum w:abstractNumId="17" w15:restartNumberingAfterBreak="0">
     <w:nsid w:val="795D365A"/>
     <w:multiLevelType w:val="multilevel"/>
     <w:tmpl w:val="B268D7DC"/>
@@ -6260,48 +7481,57 @@
     </w:lvl>
   </w:abstractNum>
   <w:num w:numId="1">
-    <w:abstractNumId w:val="12"/>
+    <w:abstractNumId w:val="15"/>
   </w:num>
   <w:num w:numId="2">
-    <w:abstractNumId w:val="13"/>
+    <w:abstractNumId w:val="16"/>
   </w:num>
   <w:num w:numId="3">
-    <w:abstractNumId w:val="7"/>
+    <w:abstractNumId w:val="9"/>
   </w:num>
   <w:num w:numId="4">
     <w:abstractNumId w:val="2"/>
   </w:num>
   <w:num w:numId="5">
-    <w:abstractNumId w:val="6"/>
+    <w:abstractNumId w:val="8"/>
   </w:num>
   <w:num w:numId="6">
-    <w:abstractNumId w:val="8"/>
+    <w:abstractNumId w:val="10"/>
   </w:num>
   <w:num w:numId="7">
-    <w:abstractNumId w:val="4"/>
+    <w:abstractNumId w:val="6"/>
   </w:num>
   <w:num w:numId="8">
     <w:abstractNumId w:val="1"/>
   </w:num>
   <w:num w:numId="9">
-    <w:abstractNumId w:val="5"/>
+    <w:abstractNumId w:val="7"/>
   </w:num>
   <w:num w:numId="10">
-    <w:abstractNumId w:val="11"/>
+    <w:abstractNumId w:val="14"/>
   </w:num>
   <w:num w:numId="11">
-    <w:abstractNumId w:val="9"/>
+    <w:abstractNumId w:val="11"/>
   </w:num>
   <w:num w:numId="12">
     <w:abstractNumId w:val="0"/>
   </w:num>
   <w:num w:numId="13">
-    <w:abstractNumId w:val="14"/>
+    <w:abstractNumId w:val="17"/>
   </w:num>
   <w:num w:numId="14">
-    <w:abstractNumId w:val="10"/>
+    <w:abstractNumId w:val="13"/>
   </w:num>
   <w:num w:numId="15">
+    <w:abstractNumId w:val="5"/>
+  </w:num>
+  <w:num w:numId="16">
+    <w:abstractNumId w:val="12"/>
+  </w:num>
+  <w:num w:numId="17">
+    <w:abstractNumId w:val="4"/>
+  </w:num>
+  <w:num w:numId="18">
     <w:abstractNumId w:val="3"/>
   </w:num>
 </w:numbering>

</xml_diff>